<commit_message>
U7A1 y U8A2 Creados
</commit_message>
<xml_diff>
--- a/U8 Pruebas de rendimiento, integración y seguridad/U8A2 Testing Capa Web/U8A2 - Ismael Bernad Tello .docx
+++ b/U8 Pruebas de rendimiento, integración y seguridad/U8A2 Testing Capa Web/U8A2 - Ismael Bernad Tello .docx
@@ -660,7 +660,26 @@
           <w:szCs w:val="72"/>
           <w:lang w:eastAsia="es-ES"/>
         </w:rPr>
-        <w:t xml:space="preserve">U6A3 Generar Pdf con Springboot</w:t>
+        <w:t xml:space="preserve">U8A2 </w:t>
+      </w:r>
+      <w:r>
+        <w:rPr>
+          <w:rFonts w:ascii="Constantia" w:hAnsi="Constantia" w:eastAsia="Times New Roman" w:cs="Times New Roman"/>
+          <w:color w:val="007789"/>
+          <w:sz w:val="72"/>
+          <w:szCs w:val="72"/>
+          <w:lang w:eastAsia="es-ES"/>
+        </w:rPr>
+        <w:t xml:space="preserve">Testing Capa Web</w:t>
+      </w:r>
+      <w:r>
+        <w:rPr>
+          <w:rFonts w:ascii="Constantia" w:hAnsi="Constantia" w:eastAsia="Times New Roman" w:cs="Times New Roman"/>
+          <w:color w:val="007789"/>
+          <w:sz w:val="72"/>
+          <w:szCs w:val="72"/>
+          <w:lang w:eastAsia="es-ES"/>
+        </w:rPr>
       </w:r>
       <w:r>
         <w:rPr>
@@ -748,6 +767,7 @@
           <w:color w:val="007789"/>
           <w:sz w:val="32"/>
           <w:szCs w:val="32"/>
+          <w:highlight w:val="none"/>
           <w:lang w:eastAsia="es-ES"/>
         </w:rPr>
       </w:pPr>
@@ -786,6 +806,75 @@
           <w:color w:val="007789"/>
           <w:sz w:val="32"/>
           <w:szCs w:val="32"/>
+          <w:highlight w:val="none"/>
+          <w:lang w:eastAsia="es-ES"/>
+        </w:rPr>
+      </w:r>
+    </w:p>
+    <w:p>
+      <w:pPr>
+        <w:pBdr/>
+        <w:spacing w:after="60" w:before="160" w:line="240" w:lineRule="auto"/>
+        <w:ind/>
+        <w:jc w:val="center"/>
+        <w:rPr>
+          <w:rFonts w:ascii="Constantia" w:hAnsi="Constantia" w:eastAsia="Times New Roman" w:cs="Times New Roman"/>
+          <w:color w:val="007789"/>
+          <w:sz w:val="32"/>
+          <w:szCs w:val="32"/>
+          <w:lang w:eastAsia="es-ES"/>
+        </w:rPr>
+      </w:pPr>
+      <w:r>
+        <w:rPr>
+          <w:rFonts w:ascii="Constantia" w:hAnsi="Constantia" w:eastAsia="Times New Roman" w:cs="Times New Roman"/>
+          <w:color w:val="007789"/>
+          <w:sz w:val="32"/>
+          <w:szCs w:val="32"/>
+          <w:lang w:eastAsia="es-ES"/>
+        </w:rPr>
+      </w:r>
+      <w:r>
+        <w:rPr>
+          <w:rFonts w:ascii="Constantia" w:hAnsi="Constantia" w:eastAsia="Times New Roman" w:cs="Times New Roman"/>
+          <w:color w:val="007789"/>
+          <w:sz w:val="32"/>
+          <w:szCs w:val="32"/>
+          <w:lang w:eastAsia="es-ES"/>
+        </w:rPr>
+      </w:r>
+    </w:p>
+    <w:p>
+      <w:pPr>
+        <w:pBdr/>
+        <w:spacing w:after="60" w:before="160" w:line="240" w:lineRule="auto"/>
+        <w:ind/>
+        <w:jc w:val="center"/>
+        <w:rPr>
+          <w:rFonts w:ascii="Constantia" w:hAnsi="Constantia" w:eastAsia="Times New Roman" w:cs="Times New Roman"/>
+          <w:color w:val="007789"/>
+          <w:sz w:val="32"/>
+          <w:szCs w:val="32"/>
+          <w:lang w:eastAsia="es-ES"/>
+        </w:rPr>
+      </w:pPr>
+      <w:r>
+        <w:rPr>
+          <w:rFonts w:ascii="Constantia" w:hAnsi="Constantia" w:eastAsia="Times New Roman" w:cs="Times New Roman"/>
+          <w:color w:val="007789"/>
+          <w:sz w:val="32"/>
+          <w:szCs w:val="32"/>
+          <w:highlight w:val="none"/>
+          <w:lang w:eastAsia="es-ES"/>
+        </w:rPr>
+      </w:r>
+      <w:r>
+        <w:rPr>
+          <w:rFonts w:ascii="Constantia" w:hAnsi="Constantia" w:eastAsia="Times New Roman" w:cs="Times New Roman"/>
+          <w:color w:val="007789"/>
+          <w:sz w:val="32"/>
+          <w:szCs w:val="32"/>
+          <w:highlight w:val="none"/>
           <w:lang w:eastAsia="es-ES"/>
         </w:rPr>
       </w:r>
@@ -820,6 +909,7 @@
           <w:szCs w:val="32"/>
           <w:lang w:val="en-US" w:eastAsia="es-ES"/>
         </w:rPr>
+        <w:t xml:space="preserve">Generar </w:t>
       </w:r>
       <w:r>
         <w:rPr>
@@ -829,7 +919,16 @@
           <w:szCs w:val="32"/>
           <w:lang w:val="en-US" w:eastAsia="es-ES"/>
         </w:rPr>
-        <w:t xml:space="preserve">Generar Pdf con Springboot</w:t>
+        <w:t xml:space="preserve">Testing Capa Web</w:t>
+      </w:r>
+      <w:r>
+        <w:rPr>
+          <w:rFonts w:ascii="Constantia" w:hAnsi="Constantia" w:eastAsia="Times New Roman" w:cs="Times New Roman"/>
+          <w:color w:val="007789"/>
+          <w:sz w:val="32"/>
+          <w:szCs w:val="32"/>
+          <w:lang w:val="en-US" w:eastAsia="es-ES"/>
+        </w:rPr>
       </w:r>
       <w:r>
         <w:rPr>
@@ -900,12 +999,13 @@
       <w:r>
         <w:t xml:space="preserve"> </w:t>
       </w:r>
-      <w:hyperlink r:id="rId10" w:tooltip="https://zetcode.com/springboot/servepdf/" w:history="1">
+      <w:r/>
+      <w:hyperlink r:id="rId10" w:tooltip="https://spring.io/guides/gs/testing-web/?authuser=0" w:history="1">
         <w:r>
           <w:rPr>
             <w:rStyle w:val="856"/>
           </w:rPr>
-          <w:t xml:space="preserve">https://zetcode.com/springboot/servepdf/</w:t>
+          <w:t xml:space="preserve">https://spring.io/guides/gs/testing-web/?authuser=0</w:t>
         </w:r>
         <w:r>
           <w:rPr>
@@ -922,6 +1022,7 @@
           <w:b/>
           <w:bCs/>
           <w:color w:val="000000"/>
+          <w:highlight w:val="none"/>
           <w:lang w:eastAsia="es-ES"/>
         </w:rPr>
       </w:r>
@@ -949,6 +1050,15 @@
           <w:lang w:eastAsia="es-ES"/>
         </w:rPr>
       </w:pPr>
+      <w:r>
+        <w:rPr>
+          <w:rFonts w:ascii="Constantia" w:hAnsi="Constantia" w:eastAsia="Times New Roman" w:cs="Times New Roman"/>
+          <w:b/>
+          <w:bCs/>
+          <w:color w:val="000000"/>
+          <w:lang w:eastAsia="es-ES"/>
+        </w:rPr>
+      </w:r>
       <w:r>
         <w:rPr>
           <w:rFonts w:ascii="Constantia" w:hAnsi="Constantia" w:eastAsia="Times New Roman" w:cs="Times New Roman"/>
@@ -1007,33 +1117,6 @@
           <w:sz w:val="32"/>
           <w:szCs w:val="32"/>
           <w:lang w:val="en-US" w:eastAsia="es-ES"/>
-        </w:rPr>
-      </w:r>
-      <w:r>
-        <w:rPr>
-          <w:rFonts w:ascii="Constantia" w:hAnsi="Constantia" w:eastAsia="Times New Roman" w:cs="Times New Roman"/>
-          <w:color w:val="007789"/>
-          <w:sz w:val="32"/>
-          <w:szCs w:val="32"/>
-          <w:lang w:val="en-US" w:eastAsia="es-ES"/>
-        </w:rPr>
-      </w:r>
-      <w:r>
-        <w:rPr>
-          <w:rFonts w:ascii="Constantia" w:hAnsi="Constantia" w:eastAsia="Times New Roman" w:cs="Times New Roman"/>
-          <w:b/>
-          <w:bCs/>
-          <w:color w:val="000000"/>
-          <w:lang w:eastAsia="es-ES"/>
-        </w:rPr>
-      </w:r>
-      <w:r>
-        <w:rPr>
-          <w:rFonts w:ascii="Constantia" w:hAnsi="Constantia" w:eastAsia="Times New Roman" w:cs="Times New Roman"/>
-          <w:b/>
-          <w:bCs/>
-          <w:color w:val="000000"/>
-          <w:lang w:eastAsia="es-ES"/>
         </w:rPr>
       </w:r>
       <w:r>
@@ -1105,6 +1188,14 @@
           <w:b/>
           <w:bCs/>
           <w:highlight w:val="none"/>
+        </w:rPr>
+      </w:r>
+      <w:r>
+        <w:rPr>
+          <w:rFonts w:ascii="Constantia" w:hAnsi="Constantia" w:eastAsia="Times New Roman" w:cs="Times New Roman"/>
+          <w:b/>
+          <w:bCs/>
+          <w:color w:val="000000"/>
         </w:rPr>
       </w:r>
     </w:p>
@@ -1202,3720 +1293,6 @@
         </w:rPr>
       </w:r>
     </w:p>
-    <w:p>
-      <w:pPr>
-        <w:pBdr/>
-        <w:spacing w:after="200" w:before="60" w:line="240" w:lineRule="auto"/>
-        <w:ind/>
-        <w:rPr>
-          <w:highlight w:val="none"/>
-        </w:rPr>
-      </w:pPr>
-      <w:r>
-        <w:rPr>
-          <w:highlight w:val="none"/>
-        </w:rPr>
-      </w:r>
-      <w:r>
-        <w:rPr>
-          <w:highlight w:val="none"/>
-        </w:rPr>
-      </w:r>
-    </w:p>
-    <w:p>
-      <w:pPr>
-        <w:pBdr/>
-        <w:spacing w:after="200" w:before="60" w:line="240" w:lineRule="auto"/>
-        <w:ind/>
-        <w:rPr>
-          <w:b/>
-          <w:bCs/>
-          <w:highlight w:val="none"/>
-        </w:rPr>
-      </w:pPr>
-      <w:r>
-        <w:rPr>
-          <w:b/>
-          <w:bCs/>
-          <w:highlight w:val="none"/>
-        </w:rPr>
-        <w:t xml:space="preserve">2º Creamos la estructura de archivos tal como sale en el tutorial:</w:t>
-      </w:r>
-      <w:r>
-        <w:rPr>
-          <w:b/>
-          <w:bCs/>
-          <w:highlight w:val="none"/>
-        </w:rPr>
-      </w:r>
-      <w:r>
-        <w:rPr>
-          <w:highlight w:val="none"/>
-        </w:rPr>
-      </w:r>
-      <w:r>
-        <w:rPr>
-          <w:highlight w:val="none"/>
-        </w:rPr>
-      </w:r>
-      <w:r>
-        <w:rPr>
-          <w:b/>
-          <w:bCs/>
-          <w:highlight w:val="none"/>
-        </w:rPr>
-      </w:r>
-    </w:p>
-    <w:p>
-      <w:pPr>
-        <w:pBdr/>
-        <w:spacing w:after="200" w:before="60" w:line="240" w:lineRule="auto"/>
-        <w:ind/>
-        <w:rPr>
-          <w:highlight w:val="none"/>
-        </w:rPr>
-      </w:pPr>
-      <w:r>
-        <w:rPr>
-          <w:highlight w:val="none"/>
-        </w:rPr>
-      </w:r>
-      <w:r>
-        <mc:AlternateContent>
-          <mc:Choice Requires="wpg">
-            <w:drawing>
-              <wp:inline xmlns:wp="http://schemas.openxmlformats.org/drawingml/2006/wordprocessingDrawing" distT="0" distB="0" distL="0" distR="0">
-                <wp:extent cx="5400040" cy="3440548"/>
-                <wp:effectExtent l="0" t="0" r="0" b="0"/>
-                <wp:docPr id="3" name=""/>
-                <wp:cNvGraphicFramePr>
-                  <a:graphicFrameLocks xmlns:a="http://schemas.openxmlformats.org/drawingml/2006/main" noChangeAspect="1"/>
-                </wp:cNvGraphicFramePr>
-                <a:graphic xmlns:a="http://schemas.openxmlformats.org/drawingml/2006/main">
-                  <a:graphicData uri="http://schemas.openxmlformats.org/drawingml/2006/picture">
-                    <pic:pic xmlns:pic="http://schemas.openxmlformats.org/drawingml/2006/picture">
-                      <pic:nvPicPr>
-                        <pic:cNvPr id="248288272" name=""/>
-                        <pic:cNvPicPr>
-                          <a:picLocks noChangeAspect="1"/>
-                        </pic:cNvPicPr>
-                        <pic:nvPr/>
-                      </pic:nvPicPr>
-                      <pic:blipFill>
-                        <a:blip r:embed="rId13"/>
-                        <a:srcRect l="0" t="0" r="0" b="41754"/>
-                        <a:stretch/>
-                      </pic:blipFill>
-                      <pic:spPr bwMode="auto">
-                        <a:xfrm rot="0" flipH="0" flipV="0">
-                          <a:off x="0" y="0"/>
-                          <a:ext cx="5400039" cy="3440548"/>
-                        </a:xfrm>
-                        <a:prstGeom prst="rect">
-                          <a:avLst/>
-                        </a:prstGeom>
-                      </pic:spPr>
-                    </pic:pic>
-                  </a:graphicData>
-                </a:graphic>
-              </wp:inline>
-            </w:drawing>
-          </mc:Choice>
-          <mc:Fallback>
-            <w:pict>
-              <v:shapetype id="_x0000_t75" coordsize="21600,21600" o:spt="75" o:preferrelative="t" path="m@4@5l@4@11@9@11@9@5xe" filled="f" stroked="f">
-                <v:stroke joinstyle="miter"/>
-                <v:formulas>
-                  <v:f eqn="if lineDrawn pixelLineWidth 0"/>
-                  <v:f eqn="sum @0 1 0"/>
-                  <v:f eqn="sum 0 0 @1"/>
-                  <v:f eqn="prod @2 1 2"/>
-                  <v:f eqn="prod @3 21600 pixelWidth"/>
-                  <v:f eqn="prod @3 21600 pixelHeight"/>
-                  <v:f eqn="sum @0 0 1"/>
-                  <v:f eqn="prod @6 1 2"/>
-                  <v:f eqn="prod @7 21600 pixelWidth"/>
-                  <v:f eqn="sum @8 21600 0"/>
-                  <v:f eqn="prod @7 21600 pixelHeight"/>
-                  <v:f eqn="sum @10 21600 0"/>
-                </v:formulas>
-                <v:path o:extrusionok="f" gradientshapeok="t" o:connecttype="rect"/>
-                <o:lock v:ext="edit" aspectratio="t"/>
-              </v:shapetype>
-              <v:shape id="_x0000_i2" o:spid="_x0000_s2" type="#_x0000_t75" style="width:425.20pt;height:270.91pt;mso-wrap-distance-left:0.00pt;mso-wrap-distance-top:0.00pt;mso-wrap-distance-right:0.00pt;mso-wrap-distance-bottom:0.00pt;rotation:0;z-index:1;" stroked="false">
-                <v:imagedata r:id="rId13" o:title=""/>
-                <o:lock v:ext="edit" rotation="t"/>
-              </v:shape>
-            </w:pict>
-          </mc:Fallback>
-        </mc:AlternateContent>
-      </w:r>
-      <w:r/>
-      <w:r>
-        <w:rPr>
-          <w:highlight w:val="none"/>
-        </w:rPr>
-      </w:r>
-      <w:r/>
-      <w:r>
-        <w:rPr>
-          <w:highlight w:val="none"/>
-        </w:rPr>
-      </w:r>
-      <w:r>
-        <w:rPr>
-          <w:highlight w:val="none"/>
-        </w:rPr>
-      </w:r>
-    </w:p>
-    <w:p>
-      <w:pPr>
-        <w:pBdr/>
-        <w:spacing w:after="200" w:before="60" w:line="240" w:lineRule="auto"/>
-        <w:ind/>
-        <w:rPr>
-          <w:b/>
-          <w:bCs/>
-          <w:highlight w:val="none"/>
-        </w:rPr>
-      </w:pPr>
-      <w:r>
-        <w:rPr>
-          <w:b/>
-          <w:bCs/>
-          <w:highlight w:val="none"/>
-        </w:rPr>
-        <w:t xml:space="preserve">3º Creamos los archivos que vamos a necesitar (controladores, modelo, repositorio, servicio...):</w:t>
-      </w:r>
-      <w:r>
-        <w:rPr>
-          <w:b/>
-          <w:bCs/>
-          <w:highlight w:val="none"/>
-        </w:rPr>
-      </w:r>
-    </w:p>
-    <w:p>
-      <w:pPr>
-        <w:pBdr/>
-        <w:spacing w:after="200" w:before="60" w:line="240" w:lineRule="auto"/>
-        <w:ind/>
-        <w:rPr>
-          <w:b/>
-          <w:bCs/>
-          <w:highlight w:val="none"/>
-        </w:rPr>
-      </w:pPr>
-      <w:r>
-        <w:rPr>
-          <w:b/>
-          <w:bCs/>
-          <w:highlight w:val="none"/>
-        </w:rPr>
-      </w:r>
-      <w:r>
-        <mc:AlternateContent>
-          <mc:Choice Requires="wpg">
-            <w:drawing>
-              <wp:inline xmlns:wp="http://schemas.openxmlformats.org/drawingml/2006/wordprocessingDrawing" distT="0" distB="0" distL="0" distR="0">
-                <wp:extent cx="5400040" cy="2964397"/>
-                <wp:effectExtent l="0" t="0" r="0" b="0"/>
-                <wp:docPr id="4" name=""/>
-                <wp:cNvGraphicFramePr>
-                  <a:graphicFrameLocks xmlns:a="http://schemas.openxmlformats.org/drawingml/2006/main" noChangeAspect="1"/>
-                </wp:cNvGraphicFramePr>
-                <a:graphic xmlns:a="http://schemas.openxmlformats.org/drawingml/2006/main">
-                  <a:graphicData uri="http://schemas.openxmlformats.org/drawingml/2006/picture">
-                    <pic:pic xmlns:pic="http://schemas.openxmlformats.org/drawingml/2006/picture">
-                      <pic:nvPicPr>
-                        <pic:cNvPr id="165911430" name=""/>
-                        <pic:cNvPicPr>
-                          <a:picLocks noChangeAspect="1"/>
-                        </pic:cNvPicPr>
-                        <pic:nvPr/>
-                      </pic:nvPicPr>
-                      <pic:blipFill>
-                        <a:blip r:embed="rId14"/>
-                        <a:stretch/>
-                      </pic:blipFill>
-                      <pic:spPr bwMode="auto">
-                        <a:xfrm>
-                          <a:off x="0" y="0"/>
-                          <a:ext cx="5400039" cy="2964396"/>
-                        </a:xfrm>
-                        <a:prstGeom prst="rect">
-                          <a:avLst/>
-                        </a:prstGeom>
-                      </pic:spPr>
-                    </pic:pic>
-                  </a:graphicData>
-                </a:graphic>
-              </wp:inline>
-            </w:drawing>
-          </mc:Choice>
-          <mc:Fallback>
-            <w:pict>
-              <v:shapetype id="_x0000_t75" coordsize="21600,21600" o:spt="75" o:preferrelative="t" path="m@4@5l@4@11@9@11@9@5xe" filled="f" stroked="f">
-                <v:stroke joinstyle="miter"/>
-                <v:formulas>
-                  <v:f eqn="if lineDrawn pixelLineWidth 0"/>
-                  <v:f eqn="sum @0 1 0"/>
-                  <v:f eqn="sum 0 0 @1"/>
-                  <v:f eqn="prod @2 1 2"/>
-                  <v:f eqn="prod @3 21600 pixelWidth"/>
-                  <v:f eqn="prod @3 21600 pixelHeight"/>
-                  <v:f eqn="sum @0 0 1"/>
-                  <v:f eqn="prod @6 1 2"/>
-                  <v:f eqn="prod @7 21600 pixelWidth"/>
-                  <v:f eqn="sum @8 21600 0"/>
-                  <v:f eqn="prod @7 21600 pixelHeight"/>
-                  <v:f eqn="sum @10 21600 0"/>
-                </v:formulas>
-                <v:path o:extrusionok="f" gradientshapeok="t" o:connecttype="rect"/>
-                <o:lock v:ext="edit" aspectratio="t"/>
-              </v:shapetype>
-              <v:shape id="_x0000_i3" o:spid="_x0000_s3" type="#_x0000_t75" style="width:425.20pt;height:233.42pt;mso-wrap-distance-left:0.00pt;mso-wrap-distance-top:0.00pt;mso-wrap-distance-right:0.00pt;mso-wrap-distance-bottom:0.00pt;z-index:1;" stroked="false">
-                <v:imagedata r:id="rId14" o:title=""/>
-                <o:lock v:ext="edit" rotation="t"/>
-              </v:shape>
-            </w:pict>
-          </mc:Fallback>
-        </mc:AlternateContent>
-      </w:r>
-      <w:r>
-        <w:rPr>
-          <w:b/>
-          <w:bCs/>
-          <w:highlight w:val="none"/>
-        </w:rPr>
-      </w:r>
-      <w:r>
-        <w:rPr>
-          <w:b/>
-          <w:bCs/>
-          <w:highlight w:val="none"/>
-        </w:rPr>
-      </w:r>
-    </w:p>
-    <w:p>
-      <w:pPr>
-        <w:pBdr/>
-        <w:spacing w:after="200" w:before="60" w:line="240" w:lineRule="auto"/>
-        <w:ind/>
-        <w:rPr>
-          <w:highlight w:val="none"/>
-        </w:rPr>
-      </w:pPr>
-      <w:r>
-        <w:rPr>
-          <w:highlight w:val="none"/>
-        </w:rPr>
-      </w:r>
-      <w:r>
-        <mc:AlternateContent>
-          <mc:Choice Requires="wpg">
-            <w:drawing>
-              <wp:inline xmlns:wp="http://schemas.openxmlformats.org/drawingml/2006/wordprocessingDrawing" distT="0" distB="0" distL="0" distR="0">
-                <wp:extent cx="1701289" cy="2536181"/>
-                <wp:effectExtent l="0" t="0" r="0" b="0"/>
-                <wp:docPr id="5" name=""/>
-                <wp:cNvGraphicFramePr>
-                  <a:graphicFrameLocks xmlns:a="http://schemas.openxmlformats.org/drawingml/2006/main" noChangeAspect="1"/>
-                </wp:cNvGraphicFramePr>
-                <a:graphic xmlns:a="http://schemas.openxmlformats.org/drawingml/2006/main">
-                  <a:graphicData uri="http://schemas.openxmlformats.org/drawingml/2006/picture">
-                    <pic:pic xmlns:pic="http://schemas.openxmlformats.org/drawingml/2006/picture">
-                      <pic:nvPicPr>
-                        <pic:cNvPr id="257372341" name=""/>
-                        <pic:cNvPicPr>
-                          <a:picLocks noChangeAspect="1"/>
-                        </pic:cNvPicPr>
-                        <pic:nvPr/>
-                      </pic:nvPicPr>
-                      <pic:blipFill>
-                        <a:blip r:embed="rId15"/>
-                        <a:stretch/>
-                      </pic:blipFill>
-                      <pic:spPr bwMode="auto">
-                        <a:xfrm flipH="0" flipV="0">
-                          <a:off x="0" y="0"/>
-                          <a:ext cx="1701289" cy="2536180"/>
-                        </a:xfrm>
-                        <a:prstGeom prst="rect">
-                          <a:avLst/>
-                        </a:prstGeom>
-                      </pic:spPr>
-                    </pic:pic>
-                  </a:graphicData>
-                </a:graphic>
-              </wp:inline>
-            </w:drawing>
-          </mc:Choice>
-          <mc:Fallback>
-            <w:pict>
-              <v:shapetype id="_x0000_t75" coordsize="21600,21600" o:spt="75" o:preferrelative="t" path="m@4@5l@4@11@9@11@9@5xe" filled="f" stroked="f">
-                <v:stroke joinstyle="miter"/>
-                <v:formulas>
-                  <v:f eqn="if lineDrawn pixelLineWidth 0"/>
-                  <v:f eqn="sum @0 1 0"/>
-                  <v:f eqn="sum 0 0 @1"/>
-                  <v:f eqn="prod @2 1 2"/>
-                  <v:f eqn="prod @3 21600 pixelWidth"/>
-                  <v:f eqn="prod @3 21600 pixelHeight"/>
-                  <v:f eqn="sum @0 0 1"/>
-                  <v:f eqn="prod @6 1 2"/>
-                  <v:f eqn="prod @7 21600 pixelWidth"/>
-                  <v:f eqn="sum @8 21600 0"/>
-                  <v:f eqn="prod @7 21600 pixelHeight"/>
-                  <v:f eqn="sum @10 21600 0"/>
-                </v:formulas>
-                <v:path o:extrusionok="f" gradientshapeok="t" o:connecttype="rect"/>
-                <o:lock v:ext="edit" aspectratio="t"/>
-              </v:shapetype>
-              <v:shape id="_x0000_i4" o:spid="_x0000_s4" type="#_x0000_t75" style="width:133.96pt;height:199.70pt;mso-wrap-distance-left:0.00pt;mso-wrap-distance-top:0.00pt;mso-wrap-distance-right:0.00pt;mso-wrap-distance-bottom:0.00pt;z-index:1;" stroked="false">
-                <v:imagedata r:id="rId15" o:title=""/>
-                <o:lock v:ext="edit" rotation="t"/>
-              </v:shape>
-            </w:pict>
-          </mc:Fallback>
-        </mc:AlternateContent>
-      </w:r>
-      <w:r>
-        <w:rPr>
-          <w:highlight w:val="none"/>
-        </w:rPr>
-      </w:r>
-      <w:r>
-        <w:rPr>
-          <w:highlight w:val="none"/>
-        </w:rPr>
-      </w:r>
-    </w:p>
-    <w:p>
-      <w:pPr>
-        <w:pBdr/>
-        <w:spacing w:after="200" w:before="60" w:line="240" w:lineRule="auto"/>
-        <w:ind/>
-        <w:rPr>
-          <w:highlight w:val="none"/>
-        </w:rPr>
-      </w:pPr>
-      <w:r>
-        <w:rPr>
-          <w:highlight w:val="none"/>
-        </w:rPr>
-      </w:r>
-      <w:r>
-        <w:rPr>
-          <w:highlight w:val="none"/>
-        </w:rPr>
-      </w:r>
-    </w:p>
-    <w:p>
-      <w:pPr>
-        <w:pBdr/>
-        <w:spacing w:after="200" w:before="60" w:line="240" w:lineRule="auto"/>
-        <w:ind/>
-        <w:rPr>
-          <w:highlight w:val="none"/>
-        </w:rPr>
-      </w:pPr>
-      <w:r>
-        <w:rPr>
-          <w:highlight w:val="none"/>
-        </w:rPr>
-      </w:r>
-      <w:r>
-        <w:rPr>
-          <w:highlight w:val="none"/>
-        </w:rPr>
-      </w:r>
-    </w:p>
-    <w:p>
-      <w:pPr>
-        <w:pBdr/>
-        <w:spacing w:after="200" w:before="60" w:line="240" w:lineRule="auto"/>
-        <w:ind/>
-        <w:rPr>
-          <w:highlight w:val="none"/>
-        </w:rPr>
-      </w:pPr>
-      <w:r>
-        <w:rPr>
-          <w:highlight w:val="none"/>
-        </w:rPr>
-      </w:r>
-      <w:r>
-        <w:rPr>
-          <w:highlight w:val="none"/>
-        </w:rPr>
-      </w:r>
-    </w:p>
-    <w:p>
-      <w:pPr>
-        <w:pBdr/>
-        <w:spacing w:after="200" w:before="60" w:line="240" w:lineRule="auto"/>
-        <w:ind/>
-        <w:rPr>
-          <w:highlight w:val="none"/>
-        </w:rPr>
-      </w:pPr>
-      <w:r>
-        <w:rPr>
-          <w:highlight w:val="none"/>
-        </w:rPr>
-      </w:r>
-      <w:r>
-        <w:rPr>
-          <w:highlight w:val="none"/>
-        </w:rPr>
-      </w:r>
-    </w:p>
-    <w:p>
-      <w:pPr>
-        <w:pBdr/>
-        <w:spacing w:after="200" w:before="60" w:line="240" w:lineRule="auto"/>
-        <w:ind/>
-        <w:rPr>
-          <w:highlight w:val="none"/>
-        </w:rPr>
-      </w:pPr>
-      <w:r>
-        <w:rPr>
-          <w:highlight w:val="none"/>
-        </w:rPr>
-      </w:r>
-      <w:r>
-        <w:rPr>
-          <w:highlight w:val="none"/>
-        </w:rPr>
-      </w:r>
-    </w:p>
-    <w:p>
-      <w:pPr>
-        <w:pBdr/>
-        <w:spacing w:after="200" w:before="60" w:line="240" w:lineRule="auto"/>
-        <w:ind/>
-        <w:rPr>
-          <w:highlight w:val="none"/>
-        </w:rPr>
-      </w:pPr>
-      <w:r>
-        <w:rPr>
-          <w:highlight w:val="none"/>
-        </w:rPr>
-      </w:r>
-      <w:r>
-        <w:rPr>
-          <w:highlight w:val="none"/>
-        </w:rPr>
-      </w:r>
-    </w:p>
-    <w:p>
-      <w:pPr>
-        <w:pBdr/>
-        <w:spacing w:after="200" w:before="60" w:line="240" w:lineRule="auto"/>
-        <w:ind/>
-        <w:rPr>
-          <w:highlight w:val="none"/>
-        </w:rPr>
-      </w:pPr>
-      <w:r>
-        <w:rPr>
-          <w:highlight w:val="none"/>
-        </w:rPr>
-      </w:r>
-      <w:r>
-        <w:rPr>
-          <w:highlight w:val="none"/>
-        </w:rPr>
-      </w:r>
-    </w:p>
-    <w:p>
-      <w:pPr>
-        <w:pBdr/>
-        <w:spacing w:after="200" w:before="60" w:line="240" w:lineRule="auto"/>
-        <w:ind/>
-        <w:rPr>
-          <w:highlight w:val="none"/>
-        </w:rPr>
-      </w:pPr>
-      <w:r>
-        <w:rPr>
-          <w:highlight w:val="none"/>
-        </w:rPr>
-      </w:r>
-      <w:r>
-        <w:rPr>
-          <w:highlight w:val="none"/>
-        </w:rPr>
-      </w:r>
-    </w:p>
-    <w:p>
-      <w:pPr>
-        <w:pBdr/>
-        <w:spacing w:after="200" w:before="60" w:line="240" w:lineRule="auto"/>
-        <w:ind/>
-        <w:rPr>
-          <w:highlight w:val="none"/>
-        </w:rPr>
-      </w:pPr>
-      <w:r>
-        <w:rPr>
-          <w:highlight w:val="none"/>
-        </w:rPr>
-      </w:r>
-      <w:r>
-        <w:rPr>
-          <w:highlight w:val="none"/>
-        </w:rPr>
-      </w:r>
-    </w:p>
-    <w:p>
-      <w:pPr>
-        <w:pBdr/>
-        <w:spacing w:after="200" w:before="60" w:line="240" w:lineRule="auto"/>
-        <w:ind/>
-        <w:rPr>
-          <w:highlight w:val="none"/>
-        </w:rPr>
-      </w:pPr>
-      <w:r>
-        <w:rPr>
-          <w:highlight w:val="none"/>
-        </w:rPr>
-      </w:r>
-      <w:r>
-        <w:rPr>
-          <w:highlight w:val="none"/>
-        </w:rPr>
-      </w:r>
-    </w:p>
-    <w:p>
-      <w:pPr>
-        <w:pBdr/>
-        <w:spacing w:after="200" w:before="60" w:line="240" w:lineRule="auto"/>
-        <w:ind/>
-        <w:rPr>
-          <w:b/>
-          <w:bCs/>
-          <w:highlight w:val="none"/>
-        </w:rPr>
-      </w:pPr>
-      <w:r>
-        <w:rPr>
-          <w:b/>
-          <w:bCs/>
-          <w:highlight w:val="none"/>
-        </w:rPr>
-        <w:t xml:space="preserve">4º Modificamos el archivo build.gradle y añadimos la librer</w:t>
-      </w:r>
-      <w:r>
-        <w:rPr>
-          <w:b/>
-          <w:bCs/>
-          <w:highlight w:val="none"/>
-        </w:rPr>
-        <w:t xml:space="preserve">ía para generar PDF:</w:t>
-      </w:r>
-      <w:r>
-        <w:rPr>
-          <w:b/>
-          <w:bCs/>
-          <w:highlight w:val="none"/>
-        </w:rPr>
-      </w:r>
-    </w:p>
-    <w:p>
-      <w:pPr>
-        <w:pBdr/>
-        <w:spacing w:after="200" w:before="60" w:line="240" w:lineRule="auto"/>
-        <w:ind/>
-        <w:rPr>
-          <w:highlight w:val="none"/>
-        </w:rPr>
-      </w:pPr>
-      <w:r>
-        <w:rPr>
-          <w:highlight w:val="none"/>
-        </w:rPr>
-      </w:r>
-      <w:r>
-        <mc:AlternateContent>
-          <mc:Choice Requires="wpg">
-            <w:drawing>
-              <wp:inline xmlns:wp="http://schemas.openxmlformats.org/drawingml/2006/wordprocessingDrawing" distT="0" distB="0" distL="0" distR="0">
-                <wp:extent cx="5400040" cy="2964397"/>
-                <wp:effectExtent l="0" t="0" r="0" b="0"/>
-                <wp:docPr id="6" name=""/>
-                <wp:cNvGraphicFramePr>
-                  <a:graphicFrameLocks xmlns:a="http://schemas.openxmlformats.org/drawingml/2006/main" noChangeAspect="1"/>
-                </wp:cNvGraphicFramePr>
-                <a:graphic xmlns:a="http://schemas.openxmlformats.org/drawingml/2006/main">
-                  <a:graphicData uri="http://schemas.openxmlformats.org/drawingml/2006/picture">
-                    <pic:pic xmlns:pic="http://schemas.openxmlformats.org/drawingml/2006/picture">
-                      <pic:nvPicPr>
-                        <pic:cNvPr id="1980282672" name=""/>
-                        <pic:cNvPicPr>
-                          <a:picLocks noChangeAspect="1"/>
-                        </pic:cNvPicPr>
-                        <pic:nvPr/>
-                      </pic:nvPicPr>
-                      <pic:blipFill>
-                        <a:blip r:embed="rId16"/>
-                        <a:stretch/>
-                      </pic:blipFill>
-                      <pic:spPr bwMode="auto">
-                        <a:xfrm>
-                          <a:off x="0" y="0"/>
-                          <a:ext cx="5400039" cy="2964396"/>
-                        </a:xfrm>
-                        <a:prstGeom prst="rect">
-                          <a:avLst/>
-                        </a:prstGeom>
-                      </pic:spPr>
-                    </pic:pic>
-                  </a:graphicData>
-                </a:graphic>
-              </wp:inline>
-            </w:drawing>
-          </mc:Choice>
-          <mc:Fallback>
-            <w:pict>
-              <v:shapetype id="_x0000_t75" coordsize="21600,21600" o:spt="75" o:preferrelative="t" path="m@4@5l@4@11@9@11@9@5xe" filled="f" stroked="f">
-                <v:stroke joinstyle="miter"/>
-                <v:formulas>
-                  <v:f eqn="if lineDrawn pixelLineWidth 0"/>
-                  <v:f eqn="sum @0 1 0"/>
-                  <v:f eqn="sum 0 0 @1"/>
-                  <v:f eqn="prod @2 1 2"/>
-                  <v:f eqn="prod @3 21600 pixelWidth"/>
-                  <v:f eqn="prod @3 21600 pixelHeight"/>
-                  <v:f eqn="sum @0 0 1"/>
-                  <v:f eqn="prod @6 1 2"/>
-                  <v:f eqn="prod @7 21600 pixelWidth"/>
-                  <v:f eqn="sum @8 21600 0"/>
-                  <v:f eqn="prod @7 21600 pixelHeight"/>
-                  <v:f eqn="sum @10 21600 0"/>
-                </v:formulas>
-                <v:path o:extrusionok="f" gradientshapeok="t" o:connecttype="rect"/>
-                <o:lock v:ext="edit" aspectratio="t"/>
-              </v:shapetype>
-              <v:shape id="_x0000_i5" o:spid="_x0000_s5" type="#_x0000_t75" style="width:425.20pt;height:233.42pt;mso-wrap-distance-left:0.00pt;mso-wrap-distance-top:0.00pt;mso-wrap-distance-right:0.00pt;mso-wrap-distance-bottom:0.00pt;z-index:1;" stroked="false">
-                <v:imagedata r:id="rId16" o:title=""/>
-                <o:lock v:ext="edit" rotation="t"/>
-              </v:shape>
-            </w:pict>
-          </mc:Fallback>
-        </mc:AlternateContent>
-      </w:r>
-      <w:r>
-        <w:rPr>
-          <w:highlight w:val="none"/>
-        </w:rPr>
-      </w:r>
-      <w:r>
-        <w:rPr>
-          <w:highlight w:val="none"/>
-        </w:rPr>
-      </w:r>
-    </w:p>
-    <w:p>
-      <w:pPr>
-        <w:pBdr/>
-        <w:spacing w:after="200" w:before="60" w:line="240" w:lineRule="auto"/>
-        <w:ind/>
-        <w:rPr>
-          <w:highlight w:val="none"/>
-        </w:rPr>
-      </w:pPr>
-      <w:r>
-        <w:rPr>
-          <w:highlight w:val="none"/>
-        </w:rPr>
-      </w:r>
-      <w:r>
-        <w:rPr>
-          <w:highlight w:val="none"/>
-        </w:rPr>
-      </w:r>
-    </w:p>
-    <w:p>
-      <w:pPr>
-        <w:pBdr/>
-        <w:spacing w:after="200" w:before="60" w:line="240" w:lineRule="auto"/>
-        <w:ind/>
-        <w:rPr>
-          <w:b/>
-          <w:bCs/>
-          <w:highlight w:val="none"/>
-        </w:rPr>
-      </w:pPr>
-      <w:r>
-        <w:rPr>
-          <w:b/>
-          <w:bCs/>
-          <w:highlight w:val="none"/>
-        </w:rPr>
-        <w:t xml:space="preserve">5º Modificamos el modelo City.java y ponemos lo siguiente:</w:t>
-      </w:r>
-      <w:r>
-        <w:rPr>
-          <w:b/>
-          <w:bCs/>
-          <w:highlight w:val="none"/>
-        </w:rPr>
-      </w:r>
-      <w:r>
-        <w:rPr>
-          <w:b/>
-          <w:bCs/>
-          <w:highlight w:val="none"/>
-        </w:rPr>
-      </w:r>
-    </w:p>
-    <w:p>
-      <w:pPr>
-        <w:pBdr/>
-        <w:spacing w:after="200" w:before="60" w:line="240" w:lineRule="auto"/>
-        <w:ind/>
-        <w:rPr>
-          <w:highlight w:val="none"/>
-        </w:rPr>
-      </w:pPr>
-      <w:r>
-        <w:rPr>
-          <w:highlight w:val="none"/>
-        </w:rPr>
-        <w:t xml:space="preserve">Es importante poner 2 anotaciones, que son @Entity y @Id. Esto sirve para que se cree el esquema de la tabla desde esa entidad. </w:t>
-      </w:r>
-      <w:r>
-        <w:rPr>
-          <w:highlight w:val="none"/>
-        </w:rPr>
-      </w:r>
-    </w:p>
-    <w:p>
-      <w:pPr>
-        <w:pBdr/>
-        <w:spacing w:after="200" w:before="60" w:line="240" w:lineRule="auto"/>
-        <w:ind/>
-        <w:rPr>
-          <w:highlight w:val="none"/>
-        </w:rPr>
-      </w:pPr>
-      <w:r>
-        <w:rPr>
-          <w:highlight w:val="none"/>
-        </w:rPr>
-        <w:t xml:space="preserve">@Entity especifica que la clase es una entidad y es mapeada a una tabla de la base de datos.</w:t>
-      </w:r>
-      <w:r>
-        <w:rPr>
-          <w:highlight w:val="none"/>
-        </w:rPr>
-      </w:r>
-    </w:p>
-    <w:p>
-      <w:pPr>
-        <w:pBdr/>
-        <w:spacing w:after="200" w:before="60" w:line="240" w:lineRule="auto"/>
-        <w:ind/>
-        <w:rPr>
-          <w:highlight w:val="none"/>
-        </w:rPr>
-      </w:pPr>
-      <w:r>
-        <w:rPr>
-          <w:highlight w:val="none"/>
-        </w:rPr>
-        <w:t xml:space="preserve">@Id especifica la clave primaria.</w:t>
-      </w:r>
-      <w:r>
-        <w:rPr>
-          <w:highlight w:val="none"/>
-        </w:rPr>
-      </w:r>
-    </w:p>
-    <w:p>
-      <w:pPr>
-        <w:pBdr/>
-        <w:spacing w:after="200" w:before="60" w:line="240" w:lineRule="auto"/>
-        <w:ind/>
-        <w:rPr>
-          <w:highlight w:val="none"/>
-        </w:rPr>
-      </w:pPr>
-      <w:r>
-        <w:rPr>
-          <w:highlight w:val="none"/>
-        </w:rPr>
-      </w:r>
-      <w:r>
-        <mc:AlternateContent>
-          <mc:Choice Requires="wpg">
-            <w:drawing>
-              <wp:inline xmlns:wp="http://schemas.openxmlformats.org/drawingml/2006/wordprocessingDrawing" distT="0" distB="0" distL="0" distR="0">
-                <wp:extent cx="5400040" cy="2964397"/>
-                <wp:effectExtent l="0" t="0" r="0" b="0"/>
-                <wp:docPr id="7" name=""/>
-                <wp:cNvGraphicFramePr>
-                  <a:graphicFrameLocks xmlns:a="http://schemas.openxmlformats.org/drawingml/2006/main" noChangeAspect="1"/>
-                </wp:cNvGraphicFramePr>
-                <a:graphic xmlns:a="http://schemas.openxmlformats.org/drawingml/2006/main">
-                  <a:graphicData uri="http://schemas.openxmlformats.org/drawingml/2006/picture">
-                    <pic:pic xmlns:pic="http://schemas.openxmlformats.org/drawingml/2006/picture">
-                      <pic:nvPicPr>
-                        <pic:cNvPr id="62295670" name=""/>
-                        <pic:cNvPicPr>
-                          <a:picLocks noChangeAspect="1"/>
-                        </pic:cNvPicPr>
-                        <pic:nvPr/>
-                      </pic:nvPicPr>
-                      <pic:blipFill>
-                        <a:blip r:embed="rId17"/>
-                        <a:stretch/>
-                      </pic:blipFill>
-                      <pic:spPr bwMode="auto">
-                        <a:xfrm>
-                          <a:off x="0" y="0"/>
-                          <a:ext cx="5400039" cy="2964396"/>
-                        </a:xfrm>
-                        <a:prstGeom prst="rect">
-                          <a:avLst/>
-                        </a:prstGeom>
-                      </pic:spPr>
-                    </pic:pic>
-                  </a:graphicData>
-                </a:graphic>
-              </wp:inline>
-            </w:drawing>
-          </mc:Choice>
-          <mc:Fallback>
-            <w:pict>
-              <v:shapetype id="_x0000_t75" coordsize="21600,21600" o:spt="75" o:preferrelative="t" path="m@4@5l@4@11@9@11@9@5xe" filled="f" stroked="f">
-                <v:stroke joinstyle="miter"/>
-                <v:formulas>
-                  <v:f eqn="if lineDrawn pixelLineWidth 0"/>
-                  <v:f eqn="sum @0 1 0"/>
-                  <v:f eqn="sum 0 0 @1"/>
-                  <v:f eqn="prod @2 1 2"/>
-                  <v:f eqn="prod @3 21600 pixelWidth"/>
-                  <v:f eqn="prod @3 21600 pixelHeight"/>
-                  <v:f eqn="sum @0 0 1"/>
-                  <v:f eqn="prod @6 1 2"/>
-                  <v:f eqn="prod @7 21600 pixelWidth"/>
-                  <v:f eqn="sum @8 21600 0"/>
-                  <v:f eqn="prod @7 21600 pixelHeight"/>
-                  <v:f eqn="sum @10 21600 0"/>
-                </v:formulas>
-                <v:path o:extrusionok="f" gradientshapeok="t" o:connecttype="rect"/>
-                <o:lock v:ext="edit" aspectratio="t"/>
-              </v:shapetype>
-              <v:shape id="_x0000_i6" o:spid="_x0000_s6" type="#_x0000_t75" style="width:425.20pt;height:233.42pt;mso-wrap-distance-left:0.00pt;mso-wrap-distance-top:0.00pt;mso-wrap-distance-right:0.00pt;mso-wrap-distance-bottom:0.00pt;z-index:1;" stroked="false">
-                <v:imagedata r:id="rId17" o:title=""/>
-                <o:lock v:ext="edit" rotation="t"/>
-              </v:shape>
-            </w:pict>
-          </mc:Fallback>
-        </mc:AlternateContent>
-      </w:r>
-      <w:r>
-        <w:rPr>
-          <w:highlight w:val="none"/>
-        </w:rPr>
-      </w:r>
-      <w:r>
-        <w:rPr>
-          <w:highlight w:val="none"/>
-        </w:rPr>
-      </w:r>
-    </w:p>
-    <w:p>
-      <w:pPr>
-        <w:pBdr/>
-        <w:spacing w:after="200" w:before="60" w:line="240" w:lineRule="auto"/>
-        <w:ind/>
-        <w:rPr>
-          <w:highlight w:val="none"/>
-        </w:rPr>
-      </w:pPr>
-      <w:r>
-        <w:rPr>
-          <w:highlight w:val="none"/>
-        </w:rPr>
-      </w:r>
-      <w:r>
-        <w:rPr>
-          <w:highlight w:val="none"/>
-        </w:rPr>
-      </w:r>
-    </w:p>
-    <w:p>
-      <w:pPr>
-        <w:pBdr/>
-        <w:spacing w:after="200" w:before="60" w:line="240" w:lineRule="auto"/>
-        <w:ind/>
-        <w:rPr>
-          <w:b/>
-          <w:bCs/>
-          <w:highlight w:val="none"/>
-        </w:rPr>
-      </w:pPr>
-      <w:r>
-        <w:rPr>
-          <w:b/>
-          <w:bCs/>
-          <w:highlight w:val="none"/>
-        </w:rPr>
-        <w:t xml:space="preserve">6º Modificamos/creamos (si no lo tenemos) el archivo application.yml, ponemos lo siguiente:</w:t>
-      </w:r>
-      <w:r>
-        <w:rPr>
-          <w:b/>
-          <w:bCs/>
-          <w:highlight w:val="none"/>
-        </w:rPr>
-      </w:r>
-      <w:r>
-        <w:rPr>
-          <w:b/>
-          <w:bCs/>
-          <w:highlight w:val="none"/>
-        </w:rPr>
-      </w:r>
-    </w:p>
-    <w:p>
-      <w:pPr>
-        <w:pBdr/>
-        <w:spacing w:after="200" w:before="60" w:line="240" w:lineRule="auto"/>
-        <w:ind/>
-        <w:rPr>
-          <w:highlight w:val="none"/>
-        </w:rPr>
-      </w:pPr>
-      <w:r>
-        <w:rPr>
-          <w:highlight w:val="none"/>
-        </w:rPr>
-        <w:t xml:space="preserve">El archivo application.yml es el archivo principal de configuración de Spring Boot. Con la propiedad banner-mode apagamos el banner de Spring. El registro del marco de Spring se establece en ERROR. Informamos que estamos utilizando la base de datos H2.</w:t>
-      </w:r>
-      <w:r>
-        <w:rPr>
-          <w:highlight w:val="none"/>
-        </w:rPr>
-      </w:r>
-      <w:r>
-        <w:rPr>
-          <w:highlight w:val="none"/>
-        </w:rPr>
-      </w:r>
-      <w:r>
-        <w:rPr>
-          <w:highlight w:val="none"/>
-        </w:rPr>
-      </w:r>
-    </w:p>
-    <w:p>
-      <w:pPr>
-        <w:pBdr/>
-        <w:spacing w:after="200" w:before="60" w:line="240" w:lineRule="auto"/>
-        <w:ind/>
-        <w:rPr>
-          <w:highlight w:val="none"/>
-        </w:rPr>
-      </w:pPr>
-      <w:r>
-        <w:rPr>
-          <w:highlight w:val="none"/>
-        </w:rPr>
-      </w:r>
-      <w:r>
-        <mc:AlternateContent>
-          <mc:Choice Requires="wpg">
-            <w:drawing>
-              <wp:inline xmlns:wp="http://schemas.openxmlformats.org/drawingml/2006/wordprocessingDrawing" distT="0" distB="0" distL="0" distR="0">
-                <wp:extent cx="5400040" cy="2964397"/>
-                <wp:effectExtent l="0" t="0" r="0" b="0"/>
-                <wp:docPr id="8" name=""/>
-                <wp:cNvGraphicFramePr>
-                  <a:graphicFrameLocks xmlns:a="http://schemas.openxmlformats.org/drawingml/2006/main" noChangeAspect="1"/>
-                </wp:cNvGraphicFramePr>
-                <a:graphic xmlns:a="http://schemas.openxmlformats.org/drawingml/2006/main">
-                  <a:graphicData uri="http://schemas.openxmlformats.org/drawingml/2006/picture">
-                    <pic:pic xmlns:pic="http://schemas.openxmlformats.org/drawingml/2006/picture">
-                      <pic:nvPicPr>
-                        <pic:cNvPr id="1387826752" name=""/>
-                        <pic:cNvPicPr>
-                          <a:picLocks noChangeAspect="1"/>
-                        </pic:cNvPicPr>
-                        <pic:nvPr/>
-                      </pic:nvPicPr>
-                      <pic:blipFill>
-                        <a:blip r:embed="rId18"/>
-                        <a:stretch/>
-                      </pic:blipFill>
-                      <pic:spPr bwMode="auto">
-                        <a:xfrm>
-                          <a:off x="0" y="0"/>
-                          <a:ext cx="5400039" cy="2964396"/>
-                        </a:xfrm>
-                        <a:prstGeom prst="rect">
-                          <a:avLst/>
-                        </a:prstGeom>
-                      </pic:spPr>
-                    </pic:pic>
-                  </a:graphicData>
-                </a:graphic>
-              </wp:inline>
-            </w:drawing>
-          </mc:Choice>
-          <mc:Fallback>
-            <w:pict>
-              <v:shapetype id="_x0000_t75" coordsize="21600,21600" o:spt="75" o:preferrelative="t" path="m@4@5l@4@11@9@11@9@5xe" filled="f" stroked="f">
-                <v:stroke joinstyle="miter"/>
-                <v:formulas>
-                  <v:f eqn="if lineDrawn pixelLineWidth 0"/>
-                  <v:f eqn="sum @0 1 0"/>
-                  <v:f eqn="sum 0 0 @1"/>
-                  <v:f eqn="prod @2 1 2"/>
-                  <v:f eqn="prod @3 21600 pixelWidth"/>
-                  <v:f eqn="prod @3 21600 pixelHeight"/>
-                  <v:f eqn="sum @0 0 1"/>
-                  <v:f eqn="prod @6 1 2"/>
-                  <v:f eqn="prod @7 21600 pixelWidth"/>
-                  <v:f eqn="sum @8 21600 0"/>
-                  <v:f eqn="prod @7 21600 pixelHeight"/>
-                  <v:f eqn="sum @10 21600 0"/>
-                </v:formulas>
-                <v:path o:extrusionok="f" gradientshapeok="t" o:connecttype="rect"/>
-                <o:lock v:ext="edit" aspectratio="t"/>
-              </v:shapetype>
-              <v:shape id="_x0000_i7" o:spid="_x0000_s7" type="#_x0000_t75" style="width:425.20pt;height:233.42pt;mso-wrap-distance-left:0.00pt;mso-wrap-distance-top:0.00pt;mso-wrap-distance-right:0.00pt;mso-wrap-distance-bottom:0.00pt;z-index:1;" stroked="false">
-                <v:imagedata r:id="rId18" o:title=""/>
-                <o:lock v:ext="edit" rotation="t"/>
-              </v:shape>
-            </w:pict>
-          </mc:Fallback>
-        </mc:AlternateContent>
-      </w:r>
-      <w:r>
-        <w:rPr>
-          <w:highlight w:val="none"/>
-        </w:rPr>
-      </w:r>
-      <w:r>
-        <w:rPr>
-          <w:highlight w:val="none"/>
-        </w:rPr>
-      </w:r>
-    </w:p>
-    <w:p>
-      <w:pPr>
-        <w:pBdr/>
-        <w:spacing w:after="200" w:before="60" w:line="240" w:lineRule="auto"/>
-        <w:ind/>
-        <w:rPr>
-          <w:b/>
-          <w:bCs/>
-          <w:highlight w:val="none"/>
-        </w:rPr>
-      </w:pPr>
-      <w:r>
-        <w:rPr>
-          <w:b/>
-          <w:bCs/>
-          <w:highlight w:val="none"/>
-        </w:rPr>
-        <w:t xml:space="preserve">7º Modificamos el archivo import.sql :</w:t>
-      </w:r>
-      <w:r>
-        <w:rPr>
-          <w:b/>
-          <w:bCs/>
-          <w:highlight w:val="none"/>
-        </w:rPr>
-      </w:r>
-    </w:p>
-    <w:p>
-      <w:pPr>
-        <w:pBdr/>
-        <w:spacing w:after="200" w:before="60" w:line="240" w:lineRule="auto"/>
-        <w:ind/>
-        <w:rPr>
-          <w:highlight w:val="none"/>
-        </w:rPr>
-      </w:pPr>
-      <w:r>
-        <w:rPr>
-          <w:highlight w:val="none"/>
-        </w:rPr>
-        <w:t xml:space="preserve">Este archivo sirve para que cada vez que iniciemos el proyecto se inserten datos a la base de datos H2, dado que esta base es vol</w:t>
-      </w:r>
-      <w:r>
-        <w:rPr>
-          <w:highlight w:val="none"/>
-        </w:rPr>
-        <w:t xml:space="preserve">átil y se encuentra en memoria (cada vez que se cierra la aplicaci</w:t>
-      </w:r>
-      <w:r>
-        <w:rPr>
-          <w:highlight w:val="none"/>
-        </w:rPr>
-        <w:t xml:space="preserve">ón se pierden los cambios de esta</w:t>
-      </w:r>
-      <w:r>
-        <w:rPr>
-          <w:highlight w:val="none"/>
-        </w:rPr>
-        <w:t xml:space="preserve">).</w:t>
-      </w:r>
-      <w:r>
-        <w:rPr>
-          <w:highlight w:val="none"/>
-        </w:rPr>
-      </w:r>
-    </w:p>
-    <w:p>
-      <w:pPr>
-        <w:pBdr/>
-        <w:spacing w:after="200" w:before="60" w:line="240" w:lineRule="auto"/>
-        <w:ind/>
-        <w:rPr>
-          <w:highlight w:val="none"/>
-        </w:rPr>
-      </w:pPr>
-      <w:r>
-        <w:rPr>
-          <w:highlight w:val="none"/>
-        </w:rPr>
-      </w:r>
-      <w:r>
-        <mc:AlternateContent>
-          <mc:Choice Requires="wpg">
-            <w:drawing>
-              <wp:inline xmlns:wp="http://schemas.openxmlformats.org/drawingml/2006/wordprocessingDrawing" distT="0" distB="0" distL="0" distR="0">
-                <wp:extent cx="5400040" cy="2964397"/>
-                <wp:effectExtent l="0" t="0" r="0" b="0"/>
-                <wp:docPr id="9" name=""/>
-                <wp:cNvGraphicFramePr>
-                  <a:graphicFrameLocks xmlns:a="http://schemas.openxmlformats.org/drawingml/2006/main" noChangeAspect="1"/>
-                </wp:cNvGraphicFramePr>
-                <a:graphic xmlns:a="http://schemas.openxmlformats.org/drawingml/2006/main">
-                  <a:graphicData uri="http://schemas.openxmlformats.org/drawingml/2006/picture">
-                    <pic:pic xmlns:pic="http://schemas.openxmlformats.org/drawingml/2006/picture">
-                      <pic:nvPicPr>
-                        <pic:cNvPr id="588237613" name=""/>
-                        <pic:cNvPicPr>
-                          <a:picLocks noChangeAspect="1"/>
-                        </pic:cNvPicPr>
-                        <pic:nvPr/>
-                      </pic:nvPicPr>
-                      <pic:blipFill>
-                        <a:blip r:embed="rId19"/>
-                        <a:stretch/>
-                      </pic:blipFill>
-                      <pic:spPr bwMode="auto">
-                        <a:xfrm>
-                          <a:off x="0" y="0"/>
-                          <a:ext cx="5400039" cy="2964396"/>
-                        </a:xfrm>
-                        <a:prstGeom prst="rect">
-                          <a:avLst/>
-                        </a:prstGeom>
-                      </pic:spPr>
-                    </pic:pic>
-                  </a:graphicData>
-                </a:graphic>
-              </wp:inline>
-            </w:drawing>
-          </mc:Choice>
-          <mc:Fallback>
-            <w:pict>
-              <v:shapetype id="_x0000_t75" coordsize="21600,21600" o:spt="75" o:preferrelative="t" path="m@4@5l@4@11@9@11@9@5xe" filled="f" stroked="f">
-                <v:stroke joinstyle="miter"/>
-                <v:formulas>
-                  <v:f eqn="if lineDrawn pixelLineWidth 0"/>
-                  <v:f eqn="sum @0 1 0"/>
-                  <v:f eqn="sum 0 0 @1"/>
-                  <v:f eqn="prod @2 1 2"/>
-                  <v:f eqn="prod @3 21600 pixelWidth"/>
-                  <v:f eqn="prod @3 21600 pixelHeight"/>
-                  <v:f eqn="sum @0 0 1"/>
-                  <v:f eqn="prod @6 1 2"/>
-                  <v:f eqn="prod @7 21600 pixelWidth"/>
-                  <v:f eqn="sum @8 21600 0"/>
-                  <v:f eqn="prod @7 21600 pixelHeight"/>
-                  <v:f eqn="sum @10 21600 0"/>
-                </v:formulas>
-                <v:path o:extrusionok="f" gradientshapeok="t" o:connecttype="rect"/>
-                <o:lock v:ext="edit" aspectratio="t"/>
-              </v:shapetype>
-              <v:shape id="_x0000_i8" o:spid="_x0000_s8" type="#_x0000_t75" style="width:425.20pt;height:233.42pt;mso-wrap-distance-left:0.00pt;mso-wrap-distance-top:0.00pt;mso-wrap-distance-right:0.00pt;mso-wrap-distance-bottom:0.00pt;z-index:1;" stroked="false">
-                <v:imagedata r:id="rId19" o:title=""/>
-                <o:lock v:ext="edit" rotation="t"/>
-              </v:shape>
-            </w:pict>
-          </mc:Fallback>
-        </mc:AlternateContent>
-      </w:r>
-      <w:r>
-        <w:rPr>
-          <w:highlight w:val="none"/>
-        </w:rPr>
-      </w:r>
-      <w:r>
-        <w:rPr>
-          <w:highlight w:val="none"/>
-        </w:rPr>
-      </w:r>
-    </w:p>
-    <w:p>
-      <w:pPr>
-        <w:pBdr/>
-        <w:spacing w:after="200" w:before="60" w:line="240" w:lineRule="auto"/>
-        <w:ind/>
-        <w:rPr>
-          <w:highlight w:val="none"/>
-        </w:rPr>
-      </w:pPr>
-      <w:r>
-        <w:rPr>
-          <w:highlight w:val="none"/>
-        </w:rPr>
-      </w:r>
-      <w:r>
-        <w:rPr>
-          <w:highlight w:val="none"/>
-        </w:rPr>
-      </w:r>
-    </w:p>
-    <w:p>
-      <w:pPr>
-        <w:pBdr/>
-        <w:spacing w:after="200" w:before="60" w:line="240" w:lineRule="auto"/>
-        <w:ind/>
-        <w:rPr>
-          <w:highlight w:val="none"/>
-        </w:rPr>
-      </w:pPr>
-      <w:r>
-        <w:rPr>
-          <w:highlight w:val="none"/>
-        </w:rPr>
-      </w:r>
-      <w:r>
-        <w:rPr>
-          <w:highlight w:val="none"/>
-        </w:rPr>
-      </w:r>
-    </w:p>
-    <w:p>
-      <w:pPr>
-        <w:pBdr/>
-        <w:spacing w:after="200" w:before="60" w:line="240" w:lineRule="auto"/>
-        <w:ind/>
-        <w:rPr>
-          <w:b/>
-          <w:bCs/>
-          <w:highlight w:val="none"/>
-        </w:rPr>
-      </w:pPr>
-      <w:r>
-        <w:rPr>
-          <w:b/>
-          <w:bCs/>
-          <w:highlight w:val="none"/>
-        </w:rPr>
-        <w:t xml:space="preserve">8º Modificamos el repositorio </w:t>
-      </w:r>
-      <w:r>
-        <w:rPr>
-          <w:b/>
-          <w:bCs/>
-          <w:highlight w:val="none"/>
-        </w:rPr>
-        <w:t xml:space="preserve">CityRepository.java y ponemos lo siguiente</w:t>
-      </w:r>
-      <w:r>
-        <w:rPr>
-          <w:b/>
-          <w:bCs/>
-          <w:highlight w:val="none"/>
-        </w:rPr>
-        <w:t xml:space="preserve">:</w:t>
-      </w:r>
-      <w:r>
-        <w:rPr>
-          <w:b/>
-          <w:bCs/>
-          <w:highlight w:val="none"/>
-        </w:rPr>
-      </w:r>
-    </w:p>
-    <w:p>
-      <w:pPr>
-        <w:pBdr/>
-        <w:spacing w:after="200" w:before="60" w:line="240" w:lineRule="auto"/>
-        <w:ind/>
-        <w:rPr>
-          <w:b w:val="0"/>
-          <w:bCs w:val="0"/>
-          <w:highlight w:val="none"/>
-        </w:rPr>
-      </w:pPr>
-      <w:r>
-        <w:rPr>
-          <w:b w:val="0"/>
-          <w:bCs w:val="0"/>
-          <w:highlight w:val="none"/>
-        </w:rPr>
-      </w:r>
-      <w:r>
-        <w:rPr>
-          <w:b w:val="0"/>
-          <w:bCs w:val="0"/>
-          <w:highlight w:val="none"/>
-        </w:rPr>
-        <w:t xml:space="preserve">Al extender de CrudRepository de Spring, tenemos algunos métodos implementados para nuestro repositorio de datos, incluyendo findAll y findOne. De esta manera, no es necesario escribir una gran cantidad de código redundante.</w:t>
-      </w:r>
-      <w:r>
-        <w:rPr>
-          <w:b w:val="0"/>
-          <w:bCs w:val="0"/>
-          <w:highlight w:val="none"/>
-        </w:rPr>
-      </w:r>
-      <w:r>
-        <w:rPr>
-          <w:b w:val="0"/>
-          <w:bCs w:val="0"/>
-          <w:highlight w:val="none"/>
-        </w:rPr>
-      </w:r>
-    </w:p>
-    <w:p>
-      <w:pPr>
-        <w:pBdr/>
-        <w:spacing w:after="200" w:before="60" w:line="240" w:lineRule="auto"/>
-        <w:ind/>
-        <w:rPr>
-          <w:highlight w:val="none"/>
-        </w:rPr>
-      </w:pPr>
-      <w:r>
-        <w:rPr>
-          <w:highlight w:val="none"/>
-        </w:rPr>
-      </w:r>
-      <w:r>
-        <mc:AlternateContent>
-          <mc:Choice Requires="wpg">
-            <w:drawing>
-              <wp:inline xmlns:wp="http://schemas.openxmlformats.org/drawingml/2006/wordprocessingDrawing" distT="0" distB="0" distL="0" distR="0">
-                <wp:extent cx="5400040" cy="2964397"/>
-                <wp:effectExtent l="0" t="0" r="0" b="0"/>
-                <wp:docPr id="10" name=""/>
-                <wp:cNvGraphicFramePr>
-                  <a:graphicFrameLocks xmlns:a="http://schemas.openxmlformats.org/drawingml/2006/main" noChangeAspect="1"/>
-                </wp:cNvGraphicFramePr>
-                <a:graphic xmlns:a="http://schemas.openxmlformats.org/drawingml/2006/main">
-                  <a:graphicData uri="http://schemas.openxmlformats.org/drawingml/2006/picture">
-                    <pic:pic xmlns:pic="http://schemas.openxmlformats.org/drawingml/2006/picture">
-                      <pic:nvPicPr>
-                        <pic:cNvPr id="679464115" name=""/>
-                        <pic:cNvPicPr>
-                          <a:picLocks noChangeAspect="1"/>
-                        </pic:cNvPicPr>
-                        <pic:nvPr/>
-                      </pic:nvPicPr>
-                      <pic:blipFill>
-                        <a:blip r:embed="rId20"/>
-                        <a:stretch/>
-                      </pic:blipFill>
-                      <pic:spPr bwMode="auto">
-                        <a:xfrm>
-                          <a:off x="0" y="0"/>
-                          <a:ext cx="5400039" cy="2964396"/>
-                        </a:xfrm>
-                        <a:prstGeom prst="rect">
-                          <a:avLst/>
-                        </a:prstGeom>
-                      </pic:spPr>
-                    </pic:pic>
-                  </a:graphicData>
-                </a:graphic>
-              </wp:inline>
-            </w:drawing>
-          </mc:Choice>
-          <mc:Fallback>
-            <w:pict>
-              <v:shapetype id="_x0000_t75" coordsize="21600,21600" o:spt="75" o:preferrelative="t" path="m@4@5l@4@11@9@11@9@5xe" filled="f" stroked="f">
-                <v:stroke joinstyle="miter"/>
-                <v:formulas>
-                  <v:f eqn="if lineDrawn pixelLineWidth 0"/>
-                  <v:f eqn="sum @0 1 0"/>
-                  <v:f eqn="sum 0 0 @1"/>
-                  <v:f eqn="prod @2 1 2"/>
-                  <v:f eqn="prod @3 21600 pixelWidth"/>
-                  <v:f eqn="prod @3 21600 pixelHeight"/>
-                  <v:f eqn="sum @0 0 1"/>
-                  <v:f eqn="prod @6 1 2"/>
-                  <v:f eqn="prod @7 21600 pixelWidth"/>
-                  <v:f eqn="sum @8 21600 0"/>
-                  <v:f eqn="prod @7 21600 pixelHeight"/>
-                  <v:f eqn="sum @10 21600 0"/>
-                </v:formulas>
-                <v:path o:extrusionok="f" gradientshapeok="t" o:connecttype="rect"/>
-                <o:lock v:ext="edit" aspectratio="t"/>
-              </v:shapetype>
-              <v:shape id="_x0000_i9" o:spid="_x0000_s9" type="#_x0000_t75" style="width:425.20pt;height:233.42pt;mso-wrap-distance-left:0.00pt;mso-wrap-distance-top:0.00pt;mso-wrap-distance-right:0.00pt;mso-wrap-distance-bottom:0.00pt;z-index:1;" stroked="false">
-                <v:imagedata r:id="rId20" o:title=""/>
-                <o:lock v:ext="edit" rotation="t"/>
-              </v:shape>
-            </w:pict>
-          </mc:Fallback>
-        </mc:AlternateContent>
-      </w:r>
-      <w:r>
-        <w:rPr>
-          <w:highlight w:val="none"/>
-        </w:rPr>
-      </w:r>
-      <w:r>
-        <w:rPr>
-          <w:highlight w:val="none"/>
-        </w:rPr>
-      </w:r>
-    </w:p>
-    <w:p>
-      <w:pPr>
-        <w:pBdr/>
-        <w:spacing w:after="200" w:before="60" w:line="240" w:lineRule="auto"/>
-        <w:ind/>
-        <w:rPr>
-          <w:highlight w:val="none"/>
-        </w:rPr>
-      </w:pPr>
-      <w:r>
-        <w:rPr>
-          <w:highlight w:val="none"/>
-        </w:rPr>
-      </w:r>
-      <w:r>
-        <w:rPr>
-          <w:highlight w:val="none"/>
-        </w:rPr>
-      </w:r>
-    </w:p>
-    <w:p>
-      <w:pPr>
-        <w:pBdr/>
-        <w:spacing w:after="200" w:before="60" w:line="240" w:lineRule="auto"/>
-        <w:ind/>
-        <w:rPr>
-          <w:highlight w:val="none"/>
-        </w:rPr>
-      </w:pPr>
-      <w:r>
-        <w:rPr>
-          <w:highlight w:val="none"/>
-        </w:rPr>
-      </w:r>
-      <w:r>
-        <w:rPr>
-          <w:highlight w:val="none"/>
-        </w:rPr>
-      </w:r>
-    </w:p>
-    <w:p>
-      <w:pPr>
-        <w:pBdr/>
-        <w:spacing w:after="200" w:before="60" w:line="240" w:lineRule="auto"/>
-        <w:ind/>
-        <w:rPr>
-          <w:b/>
-          <w:bCs/>
-          <w:highlight w:val="none"/>
-        </w:rPr>
-      </w:pPr>
-      <w:r>
-        <w:rPr>
-          <w:b/>
-          <w:bCs/>
-          <w:highlight w:val="none"/>
-        </w:rPr>
-      </w:r>
-      <w:r>
-        <w:rPr>
-          <w:b/>
-          <w:bCs/>
-          <w:highlight w:val="none"/>
-        </w:rPr>
-        <w:t xml:space="preserve">9º Creamos una interfaz </w:t>
-      </w:r>
-      <w:r>
-        <w:rPr>
-          <w:b/>
-          <w:bCs/>
-          <w:highlight w:val="none"/>
-        </w:rPr>
-        <w:t xml:space="preserve">ICityService.java</w:t>
-      </w:r>
-      <w:r>
-        <w:rPr>
-          <w:b/>
-          <w:bCs/>
-          <w:highlight w:val="none"/>
-        </w:rPr>
-        <w:t xml:space="preserve">  que contiene el método para sacar todas las ciudades de las bases de datos:</w:t>
-      </w:r>
-      <w:r>
-        <w:rPr>
-          <w:b/>
-          <w:bCs/>
-          <w:highlight w:val="none"/>
-        </w:rPr>
-      </w:r>
-    </w:p>
-    <w:p>
-      <w:pPr>
-        <w:pBdr/>
-        <w:spacing w:after="200" w:before="60" w:line="240" w:lineRule="auto"/>
-        <w:ind/>
-        <w:rPr>
-          <w:highlight w:val="none"/>
-        </w:rPr>
-      </w:pPr>
-      <w:r>
-        <w:rPr>
-          <w:highlight w:val="none"/>
-        </w:rPr>
-      </w:r>
-      <w:r>
-        <mc:AlternateContent>
-          <mc:Choice Requires="wpg">
-            <w:drawing>
-              <wp:inline xmlns:wp="http://schemas.openxmlformats.org/drawingml/2006/wordprocessingDrawing" distT="0" distB="0" distL="0" distR="0">
-                <wp:extent cx="5400040" cy="2964397"/>
-                <wp:effectExtent l="0" t="0" r="0" b="0"/>
-                <wp:docPr id="11" name=""/>
-                <wp:cNvGraphicFramePr>
-                  <a:graphicFrameLocks xmlns:a="http://schemas.openxmlformats.org/drawingml/2006/main" noChangeAspect="1"/>
-                </wp:cNvGraphicFramePr>
-                <a:graphic xmlns:a="http://schemas.openxmlformats.org/drawingml/2006/main">
-                  <a:graphicData uri="http://schemas.openxmlformats.org/drawingml/2006/picture">
-                    <pic:pic xmlns:pic="http://schemas.openxmlformats.org/drawingml/2006/picture">
-                      <pic:nvPicPr>
-                        <pic:cNvPr id="642271027" name=""/>
-                        <pic:cNvPicPr>
-                          <a:picLocks noChangeAspect="1"/>
-                        </pic:cNvPicPr>
-                        <pic:nvPr/>
-                      </pic:nvPicPr>
-                      <pic:blipFill>
-                        <a:blip r:embed="rId21"/>
-                        <a:stretch/>
-                      </pic:blipFill>
-                      <pic:spPr bwMode="auto">
-                        <a:xfrm>
-                          <a:off x="0" y="0"/>
-                          <a:ext cx="5400039" cy="2964396"/>
-                        </a:xfrm>
-                        <a:prstGeom prst="rect">
-                          <a:avLst/>
-                        </a:prstGeom>
-                      </pic:spPr>
-                    </pic:pic>
-                  </a:graphicData>
-                </a:graphic>
-              </wp:inline>
-            </w:drawing>
-          </mc:Choice>
-          <mc:Fallback>
-            <w:pict>
-              <v:shapetype id="_x0000_t75" coordsize="21600,21600" o:spt="75" o:preferrelative="t" path="m@4@5l@4@11@9@11@9@5xe" filled="f" stroked="f">
-                <v:stroke joinstyle="miter"/>
-                <v:formulas>
-                  <v:f eqn="if lineDrawn pixelLineWidth 0"/>
-                  <v:f eqn="sum @0 1 0"/>
-                  <v:f eqn="sum 0 0 @1"/>
-                  <v:f eqn="prod @2 1 2"/>
-                  <v:f eqn="prod @3 21600 pixelWidth"/>
-                  <v:f eqn="prod @3 21600 pixelHeight"/>
-                  <v:f eqn="sum @0 0 1"/>
-                  <v:f eqn="prod @6 1 2"/>
-                  <v:f eqn="prod @7 21600 pixelWidth"/>
-                  <v:f eqn="sum @8 21600 0"/>
-                  <v:f eqn="prod @7 21600 pixelHeight"/>
-                  <v:f eqn="sum @10 21600 0"/>
-                </v:formulas>
-                <v:path o:extrusionok="f" gradientshapeok="t" o:connecttype="rect"/>
-                <o:lock v:ext="edit" aspectratio="t"/>
-              </v:shapetype>
-              <v:shape id="_x0000_i10" o:spid="_x0000_s10" type="#_x0000_t75" style="width:425.20pt;height:233.42pt;mso-wrap-distance-left:0.00pt;mso-wrap-distance-top:0.00pt;mso-wrap-distance-right:0.00pt;mso-wrap-distance-bottom:0.00pt;z-index:1;" stroked="false">
-                <v:imagedata r:id="rId21" o:title=""/>
-                <o:lock v:ext="edit" rotation="t"/>
-              </v:shape>
-            </w:pict>
-          </mc:Fallback>
-        </mc:AlternateContent>
-      </w:r>
-      <w:r>
-        <w:rPr>
-          <w:highlight w:val="none"/>
-        </w:rPr>
-      </w:r>
-      <w:r>
-        <w:rPr>
-          <w:highlight w:val="none"/>
-        </w:rPr>
-      </w:r>
-    </w:p>
-    <w:p>
-      <w:pPr>
-        <w:pBdr/>
-        <w:spacing w:after="200" w:before="60" w:line="240" w:lineRule="auto"/>
-        <w:ind/>
-        <w:rPr>
-          <w:highlight w:val="none"/>
-        </w:rPr>
-      </w:pPr>
-      <w:r>
-        <w:rPr>
-          <w:highlight w:val="none"/>
-        </w:rPr>
-      </w:r>
-      <w:r>
-        <w:rPr>
-          <w:highlight w:val="none"/>
-        </w:rPr>
-      </w:r>
-    </w:p>
-    <w:p>
-      <w:pPr>
-        <w:pBdr/>
-        <w:spacing w:after="200" w:before="60" w:line="240" w:lineRule="auto"/>
-        <w:ind/>
-        <w:rPr>
-          <w:highlight w:val="none"/>
-        </w:rPr>
-      </w:pPr>
-      <w:r>
-        <w:rPr>
-          <w:highlight w:val="none"/>
-        </w:rPr>
-      </w:r>
-      <w:r>
-        <w:rPr>
-          <w:highlight w:val="none"/>
-        </w:rPr>
-      </w:r>
-    </w:p>
-    <w:p>
-      <w:pPr>
-        <w:pBdr/>
-        <w:spacing w:after="200" w:before="60" w:line="240" w:lineRule="auto"/>
-        <w:ind/>
-        <w:rPr>
-          <w:b/>
-          <w:bCs/>
-          <w:highlight w:val="none"/>
-        </w:rPr>
-      </w:pPr>
-      <w:r>
-        <w:rPr>
-          <w:b/>
-          <w:bCs/>
-          <w:highlight w:val="none"/>
-        </w:rPr>
-        <w:t xml:space="preserve">10º Modificamos el archivo  </w:t>
-      </w:r>
-      <w:r>
-        <w:rPr>
-          <w:b/>
-          <w:bCs/>
-          <w:highlight w:val="none"/>
-        </w:rPr>
-        <w:t xml:space="preserve">CityService.java</w:t>
-      </w:r>
-      <w:r>
-        <w:rPr>
-          <w:b/>
-          <w:bCs/>
-          <w:highlight w:val="none"/>
-        </w:rPr>
-        <w:t xml:space="preserve"> y ponemos lo siguiente:</w:t>
-      </w:r>
-      <w:r>
-        <w:rPr>
-          <w:b/>
-          <w:bCs/>
-          <w:highlight w:val="none"/>
-        </w:rPr>
-      </w:r>
-    </w:p>
-    <w:p>
-      <w:pPr>
-        <w:pBdr/>
-        <w:spacing w:after="200" w:before="60" w:line="240" w:lineRule="auto"/>
-        <w:ind/>
-        <w:rPr>
-          <w:highlight w:val="none"/>
-        </w:rPr>
-      </w:pPr>
-      <w:r>
-        <w:rPr>
-          <w:highlight w:val="none"/>
-        </w:rPr>
-      </w:r>
-      <w:r>
-        <mc:AlternateContent>
-          <mc:Choice Requires="wpg">
-            <w:drawing>
-              <wp:inline xmlns:wp="http://schemas.openxmlformats.org/drawingml/2006/wordprocessingDrawing" distT="0" distB="0" distL="0" distR="0">
-                <wp:extent cx="5400040" cy="2964397"/>
-                <wp:effectExtent l="0" t="0" r="0" b="0"/>
-                <wp:docPr id="12" name=""/>
-                <wp:cNvGraphicFramePr>
-                  <a:graphicFrameLocks xmlns:a="http://schemas.openxmlformats.org/drawingml/2006/main" noChangeAspect="1"/>
-                </wp:cNvGraphicFramePr>
-                <a:graphic xmlns:a="http://schemas.openxmlformats.org/drawingml/2006/main">
-                  <a:graphicData uri="http://schemas.openxmlformats.org/drawingml/2006/picture">
-                    <pic:pic xmlns:pic="http://schemas.openxmlformats.org/drawingml/2006/picture">
-                      <pic:nvPicPr>
-                        <pic:cNvPr id="1452643751" name=""/>
-                        <pic:cNvPicPr>
-                          <a:picLocks noChangeAspect="1"/>
-                        </pic:cNvPicPr>
-                        <pic:nvPr/>
-                      </pic:nvPicPr>
-                      <pic:blipFill>
-                        <a:blip r:embed="rId22"/>
-                        <a:stretch/>
-                      </pic:blipFill>
-                      <pic:spPr bwMode="auto">
-                        <a:xfrm>
-                          <a:off x="0" y="0"/>
-                          <a:ext cx="5400039" cy="2964396"/>
-                        </a:xfrm>
-                        <a:prstGeom prst="rect">
-                          <a:avLst/>
-                        </a:prstGeom>
-                      </pic:spPr>
-                    </pic:pic>
-                  </a:graphicData>
-                </a:graphic>
-              </wp:inline>
-            </w:drawing>
-          </mc:Choice>
-          <mc:Fallback>
-            <w:pict>
-              <v:shapetype id="_x0000_t75" coordsize="21600,21600" o:spt="75" o:preferrelative="t" path="m@4@5l@4@11@9@11@9@5xe" filled="f" stroked="f">
-                <v:stroke joinstyle="miter"/>
-                <v:formulas>
-                  <v:f eqn="if lineDrawn pixelLineWidth 0"/>
-                  <v:f eqn="sum @0 1 0"/>
-                  <v:f eqn="sum 0 0 @1"/>
-                  <v:f eqn="prod @2 1 2"/>
-                  <v:f eqn="prod @3 21600 pixelWidth"/>
-                  <v:f eqn="prod @3 21600 pixelHeight"/>
-                  <v:f eqn="sum @0 0 1"/>
-                  <v:f eqn="prod @6 1 2"/>
-                  <v:f eqn="prod @7 21600 pixelWidth"/>
-                  <v:f eqn="sum @8 21600 0"/>
-                  <v:f eqn="prod @7 21600 pixelHeight"/>
-                  <v:f eqn="sum @10 21600 0"/>
-                </v:formulas>
-                <v:path o:extrusionok="f" gradientshapeok="t" o:connecttype="rect"/>
-                <o:lock v:ext="edit" aspectratio="t"/>
-              </v:shapetype>
-              <v:shape id="_x0000_i11" o:spid="_x0000_s11" type="#_x0000_t75" style="width:425.20pt;height:233.42pt;mso-wrap-distance-left:0.00pt;mso-wrap-distance-top:0.00pt;mso-wrap-distance-right:0.00pt;mso-wrap-distance-bottom:0.00pt;z-index:1;" stroked="false">
-                <v:imagedata r:id="rId22" o:title=""/>
-                <o:lock v:ext="edit" rotation="t"/>
-              </v:shape>
-            </w:pict>
-          </mc:Fallback>
-        </mc:AlternateContent>
-      </w:r>
-      <w:r>
-        <w:rPr>
-          <w:highlight w:val="none"/>
-        </w:rPr>
-      </w:r>
-      <w:r>
-        <w:rPr>
-          <w:highlight w:val="none"/>
-        </w:rPr>
-      </w:r>
-    </w:p>
-    <w:p>
-      <w:pPr>
-        <w:pBdr/>
-        <w:spacing w:after="200" w:before="60" w:line="240" w:lineRule="auto"/>
-        <w:ind/>
-        <w:rPr>
-          <w:highlight w:val="none"/>
-        </w:rPr>
-      </w:pPr>
-      <w:r>
-        <w:rPr>
-          <w:highlight w:val="none"/>
-        </w:rPr>
-      </w:r>
-      <w:r>
-        <w:rPr>
-          <w:highlight w:val="none"/>
-        </w:rPr>
-      </w:r>
-    </w:p>
-    <w:p>
-      <w:pPr>
-        <w:pBdr/>
-        <w:spacing w:after="200" w:before="60" w:line="240" w:lineRule="auto"/>
-        <w:ind/>
-        <w:rPr>
-          <w:b/>
-          <w:bCs/>
-          <w:highlight w:val="none"/>
-        </w:rPr>
-      </w:pPr>
-      <w:r>
-        <w:rPr>
-          <w:b/>
-          <w:bCs/>
-          <w:highlight w:val="none"/>
-        </w:rPr>
-        <w:t xml:space="preserve">11º  Modificamos el archivo </w:t>
-      </w:r>
-      <w:r>
-        <w:rPr>
-          <w:b/>
-          <w:bCs/>
-          <w:highlight w:val="none"/>
-        </w:rPr>
-        <w:t xml:space="preserve">MyController.java</w:t>
-      </w:r>
-      <w:r>
-        <w:rPr>
-          <w:b/>
-          <w:bCs/>
-          <w:highlight w:val="none"/>
-        </w:rPr>
-        <w:t xml:space="preserve"> y ponemos lo siguiente:</w:t>
-      </w:r>
-      <w:r>
-        <w:rPr>
-          <w:b/>
-          <w:bCs/>
-          <w:highlight w:val="none"/>
-        </w:rPr>
-      </w:r>
-    </w:p>
-    <w:p>
-      <w:pPr>
-        <w:pBdr/>
-        <w:spacing w:after="200" w:before="60" w:line="240" w:lineRule="auto"/>
-        <w:ind/>
-        <w:rPr>
-          <w:highlight w:val="none"/>
-        </w:rPr>
-      </w:pPr>
-      <w:r>
-        <w:rPr>
-          <w:highlight w:val="none"/>
-        </w:rPr>
-        <w:t xml:space="preserve">Sale un fallo porque todav</w:t>
-      </w:r>
-      <w:r>
-        <w:rPr>
-          <w:highlight w:val="none"/>
-        </w:rPr>
-        <w:t xml:space="preserve">ía no hemos creado el m</w:t>
-      </w:r>
-      <w:r>
-        <w:rPr>
-          <w:highlight w:val="none"/>
-        </w:rPr>
-        <w:t xml:space="preserve">étodo citiesReport en el archivo GeneratePdfReport. Una vez hecho el paso posterior este fallo se arreglar</w:t>
-      </w:r>
-      <w:r>
-        <w:rPr>
-          <w:highlight w:val="none"/>
-        </w:rPr>
-        <w:t xml:space="preserve">á.</w:t>
-      </w:r>
-      <w:r>
-        <w:rPr>
-          <w:highlight w:val="none"/>
-        </w:rPr>
-      </w:r>
-    </w:p>
-    <w:p>
-      <w:pPr>
-        <w:pBdr/>
-        <w:spacing w:after="200" w:before="60" w:line="240" w:lineRule="auto"/>
-        <w:ind/>
-        <w:rPr>
-          <w:highlight w:val="none"/>
-        </w:rPr>
-      </w:pPr>
-      <w:r>
-        <w:rPr>
-          <w:highlight w:val="none"/>
-        </w:rPr>
-      </w:r>
-      <w:r>
-        <mc:AlternateContent>
-          <mc:Choice Requires="wpg">
-            <w:drawing>
-              <wp:inline xmlns:wp="http://schemas.openxmlformats.org/drawingml/2006/wordprocessingDrawing" distT="0" distB="0" distL="0" distR="0">
-                <wp:extent cx="5400040" cy="2964397"/>
-                <wp:effectExtent l="0" t="0" r="0" b="0"/>
-                <wp:docPr id="13" name=""/>
-                <wp:cNvGraphicFramePr>
-                  <a:graphicFrameLocks xmlns:a="http://schemas.openxmlformats.org/drawingml/2006/main" noChangeAspect="1"/>
-                </wp:cNvGraphicFramePr>
-                <a:graphic xmlns:a="http://schemas.openxmlformats.org/drawingml/2006/main">
-                  <a:graphicData uri="http://schemas.openxmlformats.org/drawingml/2006/picture">
-                    <pic:pic xmlns:pic="http://schemas.openxmlformats.org/drawingml/2006/picture">
-                      <pic:nvPicPr>
-                        <pic:cNvPr id="1949701988" name=""/>
-                        <pic:cNvPicPr>
-                          <a:picLocks noChangeAspect="1"/>
-                        </pic:cNvPicPr>
-                        <pic:nvPr/>
-                      </pic:nvPicPr>
-                      <pic:blipFill>
-                        <a:blip r:embed="rId23"/>
-                        <a:stretch/>
-                      </pic:blipFill>
-                      <pic:spPr bwMode="auto">
-                        <a:xfrm>
-                          <a:off x="0" y="0"/>
-                          <a:ext cx="5400039" cy="2964396"/>
-                        </a:xfrm>
-                        <a:prstGeom prst="rect">
-                          <a:avLst/>
-                        </a:prstGeom>
-                      </pic:spPr>
-                    </pic:pic>
-                  </a:graphicData>
-                </a:graphic>
-              </wp:inline>
-            </w:drawing>
-          </mc:Choice>
-          <mc:Fallback>
-            <w:pict>
-              <v:shapetype id="_x0000_t75" coordsize="21600,21600" o:spt="75" o:preferrelative="t" path="m@4@5l@4@11@9@11@9@5xe" filled="f" stroked="f">
-                <v:stroke joinstyle="miter"/>
-                <v:formulas>
-                  <v:f eqn="if lineDrawn pixelLineWidth 0"/>
-                  <v:f eqn="sum @0 1 0"/>
-                  <v:f eqn="sum 0 0 @1"/>
-                  <v:f eqn="prod @2 1 2"/>
-                  <v:f eqn="prod @3 21600 pixelWidth"/>
-                  <v:f eqn="prod @3 21600 pixelHeight"/>
-                  <v:f eqn="sum @0 0 1"/>
-                  <v:f eqn="prod @6 1 2"/>
-                  <v:f eqn="prod @7 21600 pixelWidth"/>
-                  <v:f eqn="sum @8 21600 0"/>
-                  <v:f eqn="prod @7 21600 pixelHeight"/>
-                  <v:f eqn="sum @10 21600 0"/>
-                </v:formulas>
-                <v:path o:extrusionok="f" gradientshapeok="t" o:connecttype="rect"/>
-                <o:lock v:ext="edit" aspectratio="t"/>
-              </v:shapetype>
-              <v:shape id="_x0000_i12" o:spid="_x0000_s12" type="#_x0000_t75" style="width:425.20pt;height:233.42pt;mso-wrap-distance-left:0.00pt;mso-wrap-distance-top:0.00pt;mso-wrap-distance-right:0.00pt;mso-wrap-distance-bottom:0.00pt;z-index:1;" stroked="false">
-                <v:imagedata r:id="rId23" o:title=""/>
-                <o:lock v:ext="edit" rotation="t"/>
-              </v:shape>
-            </w:pict>
-          </mc:Fallback>
-        </mc:AlternateContent>
-      </w:r>
-      <w:r>
-        <w:rPr>
-          <w:highlight w:val="none"/>
-        </w:rPr>
-      </w:r>
-      <w:r>
-        <w:rPr>
-          <w:highlight w:val="none"/>
-        </w:rPr>
-      </w:r>
-    </w:p>
-    <w:p>
-      <w:pPr>
-        <w:pBdr/>
-        <w:spacing w:after="200" w:before="60" w:line="240" w:lineRule="auto"/>
-        <w:ind/>
-        <w:rPr>
-          <w:highlight w:val="none"/>
-        </w:rPr>
-      </w:pPr>
-      <w:r>
-        <w:rPr>
-          <w:highlight w:val="none"/>
-        </w:rPr>
-        <w:t xml:space="preserve"> </w:t>
-      </w:r>
-      <w:r>
-        <w:rPr>
-          <w:highlight w:val="none"/>
-        </w:rPr>
-      </w:r>
-      <w:r/>
-    </w:p>
-    <w:p>
-      <w:pPr>
-        <w:pBdr/>
-        <w:spacing w:after="200" w:before="60" w:line="240" w:lineRule="auto"/>
-        <w:ind/>
-        <w:rPr>
-          <w:highlight w:val="none"/>
-        </w:rPr>
-      </w:pPr>
-      <w:r>
-        <w:rPr>
-          <w:highlight w:val="none"/>
-        </w:rPr>
-      </w:r>
-      <w:r>
-        <w:rPr>
-          <w:highlight w:val="none"/>
-        </w:rPr>
-      </w:r>
-    </w:p>
-    <w:p>
-      <w:pPr>
-        <w:pBdr/>
-        <w:spacing w:after="200" w:before="60" w:line="240" w:lineRule="auto"/>
-        <w:ind/>
-        <w:rPr>
-          <w:highlight w:val="none"/>
-        </w:rPr>
-      </w:pPr>
-      <w:r>
-        <w:rPr>
-          <w:highlight w:val="none"/>
-        </w:rPr>
-      </w:r>
-      <w:r>
-        <w:rPr>
-          <w:highlight w:val="none"/>
-        </w:rPr>
-      </w:r>
-    </w:p>
-    <w:p>
-      <w:pPr>
-        <w:pBdr/>
-        <w:spacing w:after="200" w:before="60" w:line="240" w:lineRule="auto"/>
-        <w:ind/>
-        <w:rPr>
-          <w:b/>
-          <w:bCs/>
-          <w:highlight w:val="none"/>
-        </w:rPr>
-      </w:pPr>
-      <w:r>
-        <w:rPr>
-          <w:b/>
-          <w:bCs/>
-          <w:highlight w:val="none"/>
-        </w:rPr>
-      </w:r>
-      <w:r>
-        <w:rPr>
-          <w:b/>
-          <w:bCs/>
-          <w:highlight w:val="none"/>
-        </w:rPr>
-      </w:r>
-    </w:p>
-    <w:p>
-      <w:pPr>
-        <w:pBdr/>
-        <w:spacing w:after="200" w:before="60" w:line="240" w:lineRule="auto"/>
-        <w:ind/>
-        <w:rPr>
-          <w:b/>
-          <w:bCs/>
-          <w:highlight w:val="none"/>
-        </w:rPr>
-      </w:pPr>
-      <w:r>
-        <w:rPr>
-          <w:b/>
-          <w:bCs/>
-          <w:highlight w:val="none"/>
-        </w:rPr>
-        <w:t xml:space="preserve">12º Modificamos el archivo </w:t>
-      </w:r>
-      <w:r>
-        <w:rPr>
-          <w:b/>
-          <w:bCs/>
-          <w:highlight w:val="none"/>
-        </w:rPr>
-        <w:t xml:space="preserve">GeneratePdfReport.java</w:t>
-      </w:r>
-      <w:r>
-        <w:rPr>
-          <w:b/>
-          <w:bCs/>
-          <w:highlight w:val="none"/>
-        </w:rPr>
-        <w:t xml:space="preserve"> y ponemos lo siguiente:</w:t>
-      </w:r>
-      <w:r>
-        <w:rPr>
-          <w:b/>
-          <w:bCs/>
-          <w:highlight w:val="none"/>
-        </w:rPr>
-      </w:r>
-    </w:p>
-    <w:p>
-      <w:pPr>
-        <w:pBdr/>
-        <w:spacing w:after="200" w:before="60" w:line="240" w:lineRule="auto"/>
-        <w:ind/>
-        <w:rPr>
-          <w:highlight w:val="none"/>
-        </w:rPr>
-      </w:pPr>
-      <w:r>
-        <w:rPr>
-          <w:highlight w:val="none"/>
-        </w:rPr>
-      </w:r>
-      <w:r>
-        <mc:AlternateContent>
-          <mc:Choice Requires="wpg">
-            <w:drawing>
-              <wp:inline xmlns:wp="http://schemas.openxmlformats.org/drawingml/2006/wordprocessingDrawing" distT="0" distB="0" distL="0" distR="0">
-                <wp:extent cx="5400040" cy="2964397"/>
-                <wp:effectExtent l="0" t="0" r="0" b="0"/>
-                <wp:docPr id="14" name=""/>
-                <wp:cNvGraphicFramePr>
-                  <a:graphicFrameLocks xmlns:a="http://schemas.openxmlformats.org/drawingml/2006/main" noChangeAspect="1"/>
-                </wp:cNvGraphicFramePr>
-                <a:graphic xmlns:a="http://schemas.openxmlformats.org/drawingml/2006/main">
-                  <a:graphicData uri="http://schemas.openxmlformats.org/drawingml/2006/picture">
-                    <pic:pic xmlns:pic="http://schemas.openxmlformats.org/drawingml/2006/picture">
-                      <pic:nvPicPr>
-                        <pic:cNvPr id="91300095" name=""/>
-                        <pic:cNvPicPr>
-                          <a:picLocks noChangeAspect="1"/>
-                        </pic:cNvPicPr>
-                        <pic:nvPr/>
-                      </pic:nvPicPr>
-                      <pic:blipFill>
-                        <a:blip r:embed="rId24"/>
-                        <a:stretch/>
-                      </pic:blipFill>
-                      <pic:spPr bwMode="auto">
-                        <a:xfrm>
-                          <a:off x="0" y="0"/>
-                          <a:ext cx="5400039" cy="2964396"/>
-                        </a:xfrm>
-                        <a:prstGeom prst="rect">
-                          <a:avLst/>
-                        </a:prstGeom>
-                      </pic:spPr>
-                    </pic:pic>
-                  </a:graphicData>
-                </a:graphic>
-              </wp:inline>
-            </w:drawing>
-          </mc:Choice>
-          <mc:Fallback>
-            <w:pict>
-              <v:shapetype id="_x0000_t75" coordsize="21600,21600" o:spt="75" o:preferrelative="t" path="m@4@5l@4@11@9@11@9@5xe" filled="f" stroked="f">
-                <v:stroke joinstyle="miter"/>
-                <v:formulas>
-                  <v:f eqn="if lineDrawn pixelLineWidth 0"/>
-                  <v:f eqn="sum @0 1 0"/>
-                  <v:f eqn="sum 0 0 @1"/>
-                  <v:f eqn="prod @2 1 2"/>
-                  <v:f eqn="prod @3 21600 pixelWidth"/>
-                  <v:f eqn="prod @3 21600 pixelHeight"/>
-                  <v:f eqn="sum @0 0 1"/>
-                  <v:f eqn="prod @6 1 2"/>
-                  <v:f eqn="prod @7 21600 pixelWidth"/>
-                  <v:f eqn="sum @8 21600 0"/>
-                  <v:f eqn="prod @7 21600 pixelHeight"/>
-                  <v:f eqn="sum @10 21600 0"/>
-                </v:formulas>
-                <v:path o:extrusionok="f" gradientshapeok="t" o:connecttype="rect"/>
-                <o:lock v:ext="edit" aspectratio="t"/>
-              </v:shapetype>
-              <v:shape id="_x0000_i13" o:spid="_x0000_s13" type="#_x0000_t75" style="width:425.20pt;height:233.42pt;mso-wrap-distance-left:0.00pt;mso-wrap-distance-top:0.00pt;mso-wrap-distance-right:0.00pt;mso-wrap-distance-bottom:0.00pt;z-index:1;" stroked="false">
-                <v:imagedata r:id="rId24" o:title=""/>
-                <o:lock v:ext="edit" rotation="t"/>
-              </v:shape>
-            </w:pict>
-          </mc:Fallback>
-        </mc:AlternateContent>
-      </w:r>
-      <w:r>
-        <w:rPr>
-          <w:highlight w:val="none"/>
-        </w:rPr>
-      </w:r>
-      <w:r>
-        <w:rPr>
-          <w:highlight w:val="none"/>
-        </w:rPr>
-      </w:r>
-    </w:p>
-    <w:p>
-      <w:pPr>
-        <w:pBdr/>
-        <w:spacing w:after="200" w:before="60" w:line="240" w:lineRule="auto"/>
-        <w:ind/>
-        <w:rPr>
-          <w:highlight w:val="none"/>
-        </w:rPr>
-      </w:pPr>
-      <w:r>
-        <w:rPr>
-          <w:highlight w:val="none"/>
-        </w:rPr>
-      </w:r>
-      <w:r>
-        <mc:AlternateContent>
-          <mc:Choice Requires="wpg">
-            <w:drawing>
-              <wp:inline xmlns:wp="http://schemas.openxmlformats.org/drawingml/2006/wordprocessingDrawing" distT="0" distB="0" distL="0" distR="0">
-                <wp:extent cx="5400040" cy="2964397"/>
-                <wp:effectExtent l="0" t="0" r="0" b="0"/>
-                <wp:docPr id="15" name=""/>
-                <wp:cNvGraphicFramePr>
-                  <a:graphicFrameLocks xmlns:a="http://schemas.openxmlformats.org/drawingml/2006/main" noChangeAspect="1"/>
-                </wp:cNvGraphicFramePr>
-                <a:graphic xmlns:a="http://schemas.openxmlformats.org/drawingml/2006/main">
-                  <a:graphicData uri="http://schemas.openxmlformats.org/drawingml/2006/picture">
-                    <pic:pic xmlns:pic="http://schemas.openxmlformats.org/drawingml/2006/picture">
-                      <pic:nvPicPr>
-                        <pic:cNvPr id="1325289022" name=""/>
-                        <pic:cNvPicPr>
-                          <a:picLocks noChangeAspect="1"/>
-                        </pic:cNvPicPr>
-                        <pic:nvPr/>
-                      </pic:nvPicPr>
-                      <pic:blipFill>
-                        <a:blip r:embed="rId25"/>
-                        <a:stretch/>
-                      </pic:blipFill>
-                      <pic:spPr bwMode="auto">
-                        <a:xfrm>
-                          <a:off x="0" y="0"/>
-                          <a:ext cx="5400039" cy="2964396"/>
-                        </a:xfrm>
-                        <a:prstGeom prst="rect">
-                          <a:avLst/>
-                        </a:prstGeom>
-                      </pic:spPr>
-                    </pic:pic>
-                  </a:graphicData>
-                </a:graphic>
-              </wp:inline>
-            </w:drawing>
-          </mc:Choice>
-          <mc:Fallback>
-            <w:pict>
-              <v:shapetype id="_x0000_t75" coordsize="21600,21600" o:spt="75" o:preferrelative="t" path="m@4@5l@4@11@9@11@9@5xe" filled="f" stroked="f">
-                <v:stroke joinstyle="miter"/>
-                <v:formulas>
-                  <v:f eqn="if lineDrawn pixelLineWidth 0"/>
-                  <v:f eqn="sum @0 1 0"/>
-                  <v:f eqn="sum 0 0 @1"/>
-                  <v:f eqn="prod @2 1 2"/>
-                  <v:f eqn="prod @3 21600 pixelWidth"/>
-                  <v:f eqn="prod @3 21600 pixelHeight"/>
-                  <v:f eqn="sum @0 0 1"/>
-                  <v:f eqn="prod @6 1 2"/>
-                  <v:f eqn="prod @7 21600 pixelWidth"/>
-                  <v:f eqn="sum @8 21600 0"/>
-                  <v:f eqn="prod @7 21600 pixelHeight"/>
-                  <v:f eqn="sum @10 21600 0"/>
-                </v:formulas>
-                <v:path o:extrusionok="f" gradientshapeok="t" o:connecttype="rect"/>
-                <o:lock v:ext="edit" aspectratio="t"/>
-              </v:shapetype>
-              <v:shape id="_x0000_i14" o:spid="_x0000_s14" type="#_x0000_t75" style="width:425.20pt;height:233.42pt;mso-wrap-distance-left:0.00pt;mso-wrap-distance-top:0.00pt;mso-wrap-distance-right:0.00pt;mso-wrap-distance-bottom:0.00pt;z-index:1;" stroked="false">
-                <v:imagedata r:id="rId25" o:title=""/>
-                <o:lock v:ext="edit" rotation="t"/>
-              </v:shape>
-            </w:pict>
-          </mc:Fallback>
-        </mc:AlternateContent>
-      </w:r>
-      <w:r>
-        <w:rPr>
-          <w:highlight w:val="none"/>
-        </w:rPr>
-      </w:r>
-      <w:r>
-        <w:rPr>
-          <w:highlight w:val="none"/>
-        </w:rPr>
-      </w:r>
-    </w:p>
-    <w:p>
-      <w:pPr>
-        <w:pBdr/>
-        <w:spacing w:after="200" w:before="60" w:line="240" w:lineRule="auto"/>
-        <w:ind/>
-        <w:rPr>
-          <w:highlight w:val="none"/>
-        </w:rPr>
-      </w:pPr>
-      <w:r>
-        <w:rPr>
-          <w:highlight w:val="none"/>
-        </w:rPr>
-      </w:r>
-      <w:r/>
-      <w:r>
-        <w:rPr>
-          <w:highlight w:val="none"/>
-        </w:rPr>
-      </w:r>
-      <w:r/>
-      <w:r>
-        <w:rPr>
-          <w:highlight w:val="none"/>
-        </w:rPr>
-      </w:r>
-      <w:r>
-        <w:rPr>
-          <w:highlight w:val="none"/>
-        </w:rPr>
-      </w:r>
-    </w:p>
-    <w:p>
-      <w:pPr>
-        <w:pBdr/>
-        <w:spacing w:after="200" w:before="60" w:line="240" w:lineRule="auto"/>
-        <w:ind/>
-        <w:rPr>
-          <w:highlight w:val="none"/>
-        </w:rPr>
-      </w:pPr>
-      <w:r>
-        <w:rPr>
-          <w:highlight w:val="none"/>
-        </w:rPr>
-      </w:r>
-      <w:r>
-        <w:rPr>
-          <w:highlight w:val="none"/>
-        </w:rPr>
-      </w:r>
-    </w:p>
-    <w:p>
-      <w:pPr>
-        <w:pBdr/>
-        <w:spacing w:after="200" w:before="60" w:line="240" w:lineRule="auto"/>
-        <w:ind/>
-        <w:rPr>
-          <w:highlight w:val="none"/>
-        </w:rPr>
-      </w:pPr>
-      <w:r>
-        <w:rPr>
-          <w:highlight w:val="none"/>
-        </w:rPr>
-      </w:r>
-      <w:r>
-        <w:rPr>
-          <w:highlight w:val="none"/>
-        </w:rPr>
-      </w:r>
-    </w:p>
-    <w:p>
-      <w:pPr>
-        <w:pBdr/>
-        <w:spacing w:after="200" w:before="60" w:line="240" w:lineRule="auto"/>
-        <w:ind/>
-        <w:rPr>
-          <w:highlight w:val="none"/>
-        </w:rPr>
-      </w:pPr>
-      <w:r>
-        <w:rPr>
-          <w:highlight w:val="none"/>
-        </w:rPr>
-      </w:r>
-      <w:r>
-        <w:rPr>
-          <w:highlight w:val="none"/>
-        </w:rPr>
-      </w:r>
-    </w:p>
-    <w:p>
-      <w:pPr>
-        <w:pBdr/>
-        <w:spacing w:after="200" w:before="60" w:line="240" w:lineRule="auto"/>
-        <w:ind/>
-        <w:rPr>
-          <w:highlight w:val="none"/>
-        </w:rPr>
-      </w:pPr>
-      <w:r>
-        <w:rPr>
-          <w:highlight w:val="none"/>
-        </w:rPr>
-      </w:r>
-      <w:r>
-        <w:rPr>
-          <w:highlight w:val="none"/>
-        </w:rPr>
-      </w:r>
-    </w:p>
-    <w:p>
-      <w:pPr>
-        <w:pBdr/>
-        <w:spacing w:after="200" w:before="60" w:line="240" w:lineRule="auto"/>
-        <w:ind/>
-        <w:rPr>
-          <w:highlight w:val="none"/>
-        </w:rPr>
-      </w:pPr>
-      <w:r>
-        <w:rPr>
-          <w:highlight w:val="none"/>
-        </w:rPr>
-      </w:r>
-      <w:r>
-        <w:rPr>
-          <w:highlight w:val="none"/>
-        </w:rPr>
-      </w:r>
-    </w:p>
-    <w:p>
-      <w:pPr>
-        <w:pBdr/>
-        <w:spacing w:after="200" w:before="60" w:line="240" w:lineRule="auto"/>
-        <w:ind/>
-        <w:rPr>
-          <w:highlight w:val="none"/>
-        </w:rPr>
-      </w:pPr>
-      <w:r>
-        <w:rPr>
-          <w:highlight w:val="none"/>
-        </w:rPr>
-      </w:r>
-      <w:r>
-        <w:rPr>
-          <w:highlight w:val="none"/>
-        </w:rPr>
-      </w:r>
-    </w:p>
-    <w:p>
-      <w:pPr>
-        <w:pBdr/>
-        <w:spacing w:after="200" w:before="60" w:line="240" w:lineRule="auto"/>
-        <w:ind/>
-        <w:rPr>
-          <w:highlight w:val="none"/>
-        </w:rPr>
-      </w:pPr>
-      <w:r>
-        <w:rPr>
-          <w:highlight w:val="none"/>
-        </w:rPr>
-      </w:r>
-      <w:r>
-        <w:rPr>
-          <w:highlight w:val="none"/>
-        </w:rPr>
-      </w:r>
-    </w:p>
-    <w:p>
-      <w:pPr>
-        <w:pBdr/>
-        <w:spacing w:after="200" w:before="60" w:line="240" w:lineRule="auto"/>
-        <w:ind/>
-        <w:rPr>
-          <w:b/>
-          <w:bCs/>
-          <w:highlight w:val="none"/>
-        </w:rPr>
-      </w:pPr>
-      <w:r>
-        <w:rPr>
-          <w:b/>
-          <w:bCs/>
-          <w:highlight w:val="none"/>
-        </w:rPr>
-        <w:t xml:space="preserve">13º Modificamos el archivo </w:t>
-      </w:r>
-      <w:r>
-        <w:rPr>
-          <w:b/>
-          <w:bCs/>
-          <w:highlight w:val="none"/>
-        </w:rPr>
-        <w:t xml:space="preserve">Application.java</w:t>
-      </w:r>
-      <w:r>
-        <w:rPr>
-          <w:b/>
-          <w:bCs/>
-          <w:highlight w:val="none"/>
-        </w:rPr>
-        <w:t xml:space="preserve"> y ponemos lo siguiente:</w:t>
-      </w:r>
-      <w:r>
-        <w:rPr>
-          <w:b/>
-          <w:bCs/>
-          <w:highlight w:val="none"/>
-        </w:rPr>
-      </w:r>
-    </w:p>
-    <w:p>
-      <w:pPr>
-        <w:pBdr/>
-        <w:spacing w:after="200" w:before="60" w:line="240" w:lineRule="auto"/>
-        <w:ind/>
-        <w:rPr>
-          <w:highlight w:val="none"/>
-        </w:rPr>
-      </w:pPr>
-      <w:r>
-        <w:rPr>
-          <w:highlight w:val="none"/>
-        </w:rPr>
-        <w:t xml:space="preserve">Este archivo crea la aplicación de Spring Boot.</w:t>
-      </w:r>
-      <w:r>
-        <w:rPr>
-          <w:highlight w:val="none"/>
-        </w:rPr>
-      </w:r>
-    </w:p>
-    <w:p>
-      <w:pPr>
-        <w:pBdr/>
-        <w:spacing w:after="200" w:before="60" w:line="240" w:lineRule="auto"/>
-        <w:ind/>
-        <w:rPr>
-          <w:highlight w:val="none"/>
-        </w:rPr>
-      </w:pPr>
-      <w:r>
-        <w:rPr>
-          <w:highlight w:val="none"/>
-        </w:rPr>
-      </w:r>
-      <w:r>
-        <mc:AlternateContent>
-          <mc:Choice Requires="wpg">
-            <w:drawing>
-              <wp:inline xmlns:wp="http://schemas.openxmlformats.org/drawingml/2006/wordprocessingDrawing" distT="0" distB="0" distL="0" distR="0">
-                <wp:extent cx="5400040" cy="2964397"/>
-                <wp:effectExtent l="0" t="0" r="0" b="0"/>
-                <wp:docPr id="16" name=""/>
-                <wp:cNvGraphicFramePr>
-                  <a:graphicFrameLocks xmlns:a="http://schemas.openxmlformats.org/drawingml/2006/main" noChangeAspect="1"/>
-                </wp:cNvGraphicFramePr>
-                <a:graphic xmlns:a="http://schemas.openxmlformats.org/drawingml/2006/main">
-                  <a:graphicData uri="http://schemas.openxmlformats.org/drawingml/2006/picture">
-                    <pic:pic xmlns:pic="http://schemas.openxmlformats.org/drawingml/2006/picture">
-                      <pic:nvPicPr>
-                        <pic:cNvPr id="346301004" name=""/>
-                        <pic:cNvPicPr>
-                          <a:picLocks noChangeAspect="1"/>
-                        </pic:cNvPicPr>
-                        <pic:nvPr/>
-                      </pic:nvPicPr>
-                      <pic:blipFill>
-                        <a:blip r:embed="rId26"/>
-                        <a:stretch/>
-                      </pic:blipFill>
-                      <pic:spPr bwMode="auto">
-                        <a:xfrm>
-                          <a:off x="0" y="0"/>
-                          <a:ext cx="5400039" cy="2964396"/>
-                        </a:xfrm>
-                        <a:prstGeom prst="rect">
-                          <a:avLst/>
-                        </a:prstGeom>
-                      </pic:spPr>
-                    </pic:pic>
-                  </a:graphicData>
-                </a:graphic>
-              </wp:inline>
-            </w:drawing>
-          </mc:Choice>
-          <mc:Fallback>
-            <w:pict>
-              <v:shapetype id="_x0000_t75" coordsize="21600,21600" o:spt="75" o:preferrelative="t" path="m@4@5l@4@11@9@11@9@5xe" filled="f" stroked="f">
-                <v:stroke joinstyle="miter"/>
-                <v:formulas>
-                  <v:f eqn="if lineDrawn pixelLineWidth 0"/>
-                  <v:f eqn="sum @0 1 0"/>
-                  <v:f eqn="sum 0 0 @1"/>
-                  <v:f eqn="prod @2 1 2"/>
-                  <v:f eqn="prod @3 21600 pixelWidth"/>
-                  <v:f eqn="prod @3 21600 pixelHeight"/>
-                  <v:f eqn="sum @0 0 1"/>
-                  <v:f eqn="prod @6 1 2"/>
-                  <v:f eqn="prod @7 21600 pixelWidth"/>
-                  <v:f eqn="sum @8 21600 0"/>
-                  <v:f eqn="prod @7 21600 pixelHeight"/>
-                  <v:f eqn="sum @10 21600 0"/>
-                </v:formulas>
-                <v:path o:extrusionok="f" gradientshapeok="t" o:connecttype="rect"/>
-                <o:lock v:ext="edit" aspectratio="t"/>
-              </v:shapetype>
-              <v:shape id="_x0000_i15" o:spid="_x0000_s15" type="#_x0000_t75" style="width:425.20pt;height:233.42pt;mso-wrap-distance-left:0.00pt;mso-wrap-distance-top:0.00pt;mso-wrap-distance-right:0.00pt;mso-wrap-distance-bottom:0.00pt;z-index:1;" stroked="false">
-                <v:imagedata r:id="rId26" o:title=""/>
-                <o:lock v:ext="edit" rotation="t"/>
-              </v:shape>
-            </w:pict>
-          </mc:Fallback>
-        </mc:AlternateContent>
-      </w:r>
-      <w:r>
-        <w:rPr>
-          <w:highlight w:val="none"/>
-        </w:rPr>
-      </w:r>
-      <w:r>
-        <w:rPr>
-          <w:highlight w:val="none"/>
-        </w:rPr>
-      </w:r>
-    </w:p>
-    <w:p>
-      <w:pPr>
-        <w:pBdr/>
-        <w:spacing w:after="200" w:before="60" w:line="240" w:lineRule="auto"/>
-        <w:ind/>
-        <w:rPr>
-          <w:highlight w:val="none"/>
-        </w:rPr>
-      </w:pPr>
-      <w:r>
-        <w:rPr>
-          <w:highlight w:val="none"/>
-        </w:rPr>
-      </w:r>
-      <w:r>
-        <w:rPr>
-          <w:highlight w:val="none"/>
-        </w:rPr>
-      </w:r>
-    </w:p>
-    <w:p>
-      <w:pPr>
-        <w:pBdr/>
-        <w:spacing w:after="200" w:before="60" w:line="240" w:lineRule="auto"/>
-        <w:ind/>
-        <w:rPr>
-          <w:highlight w:val="none"/>
-        </w:rPr>
-      </w:pPr>
-      <w:r>
-        <w:rPr>
-          <w:highlight w:val="none"/>
-        </w:rPr>
-      </w:r>
-      <w:r>
-        <w:rPr>
-          <w:highlight w:val="none"/>
-        </w:rPr>
-      </w:r>
-    </w:p>
-    <w:p>
-      <w:pPr>
-        <w:pBdr/>
-        <w:spacing w:after="200" w:before="60" w:line="240" w:lineRule="auto"/>
-        <w:ind/>
-        <w:rPr>
-          <w:highlight w:val="none"/>
-        </w:rPr>
-      </w:pPr>
-      <w:r>
-        <w:rPr>
-          <w:highlight w:val="none"/>
-        </w:rPr>
-      </w:r>
-      <w:r>
-        <w:rPr>
-          <w:highlight w:val="none"/>
-        </w:rPr>
-      </w:r>
-    </w:p>
-    <w:p>
-      <w:pPr>
-        <w:pBdr/>
-        <w:spacing w:after="200" w:before="60" w:line="240" w:lineRule="auto"/>
-        <w:ind/>
-        <w:rPr>
-          <w:highlight w:val="none"/>
-        </w:rPr>
-      </w:pPr>
-      <w:r>
-        <w:rPr>
-          <w:highlight w:val="none"/>
-        </w:rPr>
-      </w:r>
-      <w:r>
-        <w:rPr>
-          <w:highlight w:val="none"/>
-        </w:rPr>
-      </w:r>
-    </w:p>
-    <w:p>
-      <w:pPr>
-        <w:pBdr/>
-        <w:spacing w:after="200" w:before="60" w:line="240" w:lineRule="auto"/>
-        <w:ind/>
-        <w:rPr>
-          <w:highlight w:val="none"/>
-        </w:rPr>
-      </w:pPr>
-      <w:r>
-        <w:rPr>
-          <w:highlight w:val="none"/>
-        </w:rPr>
-      </w:r>
-      <w:r>
-        <w:rPr>
-          <w:highlight w:val="none"/>
-        </w:rPr>
-      </w:r>
-    </w:p>
-    <w:p>
-      <w:pPr>
-        <w:pBdr/>
-        <w:spacing w:after="200" w:before="60" w:line="240" w:lineRule="auto"/>
-        <w:ind/>
-        <w:rPr>
-          <w:highlight w:val="none"/>
-        </w:rPr>
-      </w:pPr>
-      <w:r>
-        <w:rPr>
-          <w:highlight w:val="none"/>
-        </w:rPr>
-      </w:r>
-      <w:r>
-        <w:rPr>
-          <w:highlight w:val="none"/>
-        </w:rPr>
-      </w:r>
-    </w:p>
-    <w:p>
-      <w:pPr>
-        <w:pBdr/>
-        <w:spacing w:after="200" w:before="60" w:line="240" w:lineRule="auto"/>
-        <w:ind/>
-        <w:rPr>
-          <w:highlight w:val="none"/>
-        </w:rPr>
-      </w:pPr>
-      <w:r>
-        <w:rPr>
-          <w:highlight w:val="none"/>
-        </w:rPr>
-      </w:r>
-      <w:r>
-        <w:rPr>
-          <w:highlight w:val="none"/>
-        </w:rPr>
-      </w:r>
-    </w:p>
-    <w:p>
-      <w:pPr>
-        <w:pBdr/>
-        <w:spacing w:after="200" w:before="60" w:line="240" w:lineRule="auto"/>
-        <w:ind/>
-        <w:rPr>
-          <w:highlight w:val="none"/>
-        </w:rPr>
-      </w:pPr>
-      <w:r>
-        <w:rPr>
-          <w:highlight w:val="none"/>
-        </w:rPr>
-      </w:r>
-      <w:r>
-        <w:rPr>
-          <w:highlight w:val="none"/>
-        </w:rPr>
-      </w:r>
-    </w:p>
-    <w:p>
-      <w:pPr>
-        <w:pBdr/>
-        <w:spacing w:after="200" w:before="60" w:line="240" w:lineRule="auto"/>
-        <w:ind/>
-        <w:rPr>
-          <w:highlight w:val="none"/>
-        </w:rPr>
-      </w:pPr>
-      <w:r>
-        <w:rPr>
-          <w:highlight w:val="none"/>
-        </w:rPr>
-      </w:r>
-      <w:r>
-        <w:rPr>
-          <w:highlight w:val="none"/>
-        </w:rPr>
-      </w:r>
-    </w:p>
-    <w:p>
-      <w:pPr>
-        <w:pBdr/>
-        <w:spacing w:after="200" w:before="60" w:line="240" w:lineRule="auto"/>
-        <w:ind/>
-        <w:rPr>
-          <w:highlight w:val="none"/>
-        </w:rPr>
-      </w:pPr>
-      <w:r>
-        <w:rPr>
-          <w:highlight w:val="none"/>
-        </w:rPr>
-      </w:r>
-      <w:r>
-        <w:rPr>
-          <w:highlight w:val="none"/>
-        </w:rPr>
-      </w:r>
-    </w:p>
-    <w:p>
-      <w:pPr>
-        <w:pBdr/>
-        <w:spacing w:after="200" w:before="60" w:line="240" w:lineRule="auto"/>
-        <w:ind/>
-        <w:rPr>
-          <w:highlight w:val="none"/>
-        </w:rPr>
-      </w:pPr>
-      <w:r>
-        <w:rPr>
-          <w:highlight w:val="none"/>
-        </w:rPr>
-      </w:r>
-      <w:r>
-        <w:rPr>
-          <w:highlight w:val="none"/>
-        </w:rPr>
-      </w:r>
-    </w:p>
-    <w:p>
-      <w:pPr>
-        <w:pBdr/>
-        <w:spacing w:after="200" w:before="60" w:line="240" w:lineRule="auto"/>
-        <w:ind/>
-        <w:rPr>
-          <w:highlight w:val="none"/>
-        </w:rPr>
-      </w:pPr>
-      <w:r>
-        <w:rPr>
-          <w:highlight w:val="none"/>
-        </w:rPr>
-      </w:r>
-      <w:r>
-        <w:rPr>
-          <w:highlight w:val="none"/>
-        </w:rPr>
-      </w:r>
-    </w:p>
-    <w:p>
-      <w:pPr>
-        <w:pBdr/>
-        <w:spacing w:after="200" w:before="60" w:line="240" w:lineRule="auto"/>
-        <w:ind/>
-        <w:rPr>
-          <w:highlight w:val="none"/>
-        </w:rPr>
-      </w:pPr>
-      <w:r>
-        <w:rPr>
-          <w:highlight w:val="none"/>
-        </w:rPr>
-      </w:r>
-      <w:r>
-        <w:rPr>
-          <w:highlight w:val="none"/>
-        </w:rPr>
-      </w:r>
-    </w:p>
-    <w:p>
-      <w:pPr>
-        <w:pBdr/>
-        <w:spacing w:after="200" w:before="60" w:line="240" w:lineRule="auto"/>
-        <w:ind/>
-        <w:rPr>
-          <w:highlight w:val="none"/>
-        </w:rPr>
-      </w:pPr>
-      <w:r>
-        <w:rPr>
-          <w:highlight w:val="none"/>
-        </w:rPr>
-      </w:r>
-      <w:r>
-        <w:rPr>
-          <w:highlight w:val="none"/>
-        </w:rPr>
-      </w:r>
-    </w:p>
-    <w:p>
-      <w:pPr>
-        <w:pBdr/>
-        <w:spacing w:after="200" w:before="60" w:line="240" w:lineRule="auto"/>
-        <w:ind/>
-        <w:rPr>
-          <w:highlight w:val="none"/>
-        </w:rPr>
-      </w:pPr>
-      <w:r>
-        <w:rPr>
-          <w:highlight w:val="none"/>
-        </w:rPr>
-      </w:r>
-      <w:r>
-        <w:rPr>
-          <w:highlight w:val="none"/>
-        </w:rPr>
-      </w:r>
-    </w:p>
-    <w:p>
-      <w:pPr>
-        <w:pBdr/>
-        <w:spacing w:after="200" w:before="60" w:line="240" w:lineRule="auto"/>
-        <w:ind/>
-        <w:rPr>
-          <w:highlight w:val="none"/>
-        </w:rPr>
-      </w:pPr>
-      <w:r>
-        <w:rPr>
-          <w:highlight w:val="none"/>
-        </w:rPr>
-      </w:r>
-      <w:r>
-        <w:rPr>
-          <w:highlight w:val="none"/>
-        </w:rPr>
-      </w:r>
-    </w:p>
-    <w:p>
-      <w:pPr>
-        <w:pBdr/>
-        <w:spacing w:after="200" w:before="60" w:line="240" w:lineRule="auto"/>
-        <w:ind/>
-        <w:rPr>
-          <w:highlight w:val="none"/>
-        </w:rPr>
-      </w:pPr>
-      <w:r>
-        <w:rPr>
-          <w:highlight w:val="none"/>
-        </w:rPr>
-      </w:r>
-      <w:r>
-        <w:rPr>
-          <w:highlight w:val="none"/>
-        </w:rPr>
-      </w:r>
-    </w:p>
-    <w:p>
-      <w:pPr>
-        <w:pBdr/>
-        <w:spacing w:after="200" w:before="60" w:line="240" w:lineRule="auto"/>
-        <w:ind/>
-        <w:rPr>
-          <w:b/>
-          <w:bCs/>
-          <w:highlight w:val="none"/>
-        </w:rPr>
-      </w:pPr>
-      <w:r>
-        <w:rPr>
-          <w:b/>
-          <w:bCs/>
-          <w:highlight w:val="none"/>
-        </w:rPr>
-        <w:t xml:space="preserve">14º Ejecutamos la aplicaci</w:t>
-      </w:r>
-      <w:r>
-        <w:rPr>
-          <w:b/>
-          <w:bCs/>
-          <w:highlight w:val="none"/>
-        </w:rPr>
-        <w:t xml:space="preserve">ón con ./gradlew bootRun</w:t>
-      </w:r>
-      <w:r>
-        <w:rPr>
-          <w:b/>
-          <w:bCs/>
-          <w:highlight w:val="none"/>
-        </w:rPr>
-      </w:r>
-      <w:r>
-        <w:rPr>
-          <w:b/>
-          <w:bCs/>
-          <w:highlight w:val="none"/>
-        </w:rPr>
-      </w:r>
-    </w:p>
-    <w:p>
-      <w:pPr>
-        <w:pBdr/>
-        <w:spacing w:after="200" w:before="60" w:line="240" w:lineRule="auto"/>
-        <w:ind/>
-        <w:rPr>
-          <w:highlight w:val="none"/>
-        </w:rPr>
-      </w:pPr>
-      <w:r>
-        <w:rPr>
-          <w:highlight w:val="none"/>
-        </w:rPr>
-      </w:r>
-      <w:r>
-        <mc:AlternateContent>
-          <mc:Choice Requires="wpg">
-            <w:drawing>
-              <wp:inline xmlns:wp="http://schemas.openxmlformats.org/drawingml/2006/wordprocessingDrawing" distT="0" distB="0" distL="0" distR="0">
-                <wp:extent cx="5400040" cy="2964397"/>
-                <wp:effectExtent l="0" t="0" r="0" b="0"/>
-                <wp:docPr id="17" name=""/>
-                <wp:cNvGraphicFramePr>
-                  <a:graphicFrameLocks xmlns:a="http://schemas.openxmlformats.org/drawingml/2006/main" noChangeAspect="1"/>
-                </wp:cNvGraphicFramePr>
-                <a:graphic xmlns:a="http://schemas.openxmlformats.org/drawingml/2006/main">
-                  <a:graphicData uri="http://schemas.openxmlformats.org/drawingml/2006/picture">
-                    <pic:pic xmlns:pic="http://schemas.openxmlformats.org/drawingml/2006/picture">
-                      <pic:nvPicPr>
-                        <pic:cNvPr id="1727224227" name=""/>
-                        <pic:cNvPicPr>
-                          <a:picLocks noChangeAspect="1"/>
-                        </pic:cNvPicPr>
-                        <pic:nvPr/>
-                      </pic:nvPicPr>
-                      <pic:blipFill>
-                        <a:blip r:embed="rId27"/>
-                        <a:stretch/>
-                      </pic:blipFill>
-                      <pic:spPr bwMode="auto">
-                        <a:xfrm>
-                          <a:off x="0" y="0"/>
-                          <a:ext cx="5400039" cy="2964396"/>
-                        </a:xfrm>
-                        <a:prstGeom prst="rect">
-                          <a:avLst/>
-                        </a:prstGeom>
-                      </pic:spPr>
-                    </pic:pic>
-                  </a:graphicData>
-                </a:graphic>
-              </wp:inline>
-            </w:drawing>
-          </mc:Choice>
-          <mc:Fallback>
-            <w:pict>
-              <v:shapetype id="_x0000_t75" coordsize="21600,21600" o:spt="75" o:preferrelative="t" path="m@4@5l@4@11@9@11@9@5xe" filled="f" stroked="f">
-                <v:stroke joinstyle="miter"/>
-                <v:formulas>
-                  <v:f eqn="if lineDrawn pixelLineWidth 0"/>
-                  <v:f eqn="sum @0 1 0"/>
-                  <v:f eqn="sum 0 0 @1"/>
-                  <v:f eqn="prod @2 1 2"/>
-                  <v:f eqn="prod @3 21600 pixelWidth"/>
-                  <v:f eqn="prod @3 21600 pixelHeight"/>
-                  <v:f eqn="sum @0 0 1"/>
-                  <v:f eqn="prod @6 1 2"/>
-                  <v:f eqn="prod @7 21600 pixelWidth"/>
-                  <v:f eqn="sum @8 21600 0"/>
-                  <v:f eqn="prod @7 21600 pixelHeight"/>
-                  <v:f eqn="sum @10 21600 0"/>
-                </v:formulas>
-                <v:path o:extrusionok="f" gradientshapeok="t" o:connecttype="rect"/>
-                <o:lock v:ext="edit" aspectratio="t"/>
-              </v:shapetype>
-              <v:shape id="_x0000_i16" o:spid="_x0000_s16" type="#_x0000_t75" style="width:425.20pt;height:233.42pt;mso-wrap-distance-left:0.00pt;mso-wrap-distance-top:0.00pt;mso-wrap-distance-right:0.00pt;mso-wrap-distance-bottom:0.00pt;z-index:1;" stroked="false">
-                <v:imagedata r:id="rId27" o:title=""/>
-                <o:lock v:ext="edit" rotation="t"/>
-              </v:shape>
-            </w:pict>
-          </mc:Fallback>
-        </mc:AlternateContent>
-      </w:r>
-      <w:r>
-        <w:rPr>
-          <w:highlight w:val="none"/>
-        </w:rPr>
-      </w:r>
-      <w:r>
-        <w:rPr>
-          <w:highlight w:val="none"/>
-        </w:rPr>
-      </w:r>
-    </w:p>
-    <w:p>
-      <w:pPr>
-        <w:pBdr/>
-        <w:spacing w:after="200" w:before="60" w:line="240" w:lineRule="auto"/>
-        <w:ind/>
-        <w:rPr>
-          <w:highlight w:val="none"/>
-        </w:rPr>
-      </w:pPr>
-      <w:r>
-        <w:rPr>
-          <w:highlight w:val="none"/>
-        </w:rPr>
-      </w:r>
-      <w:r>
-        <mc:AlternateContent>
-          <mc:Choice Requires="wpg">
-            <w:drawing>
-              <wp:inline xmlns:wp="http://schemas.openxmlformats.org/drawingml/2006/wordprocessingDrawing" distT="0" distB="0" distL="0" distR="0">
-                <wp:extent cx="5400040" cy="2964397"/>
-                <wp:effectExtent l="0" t="0" r="0" b="0"/>
-                <wp:docPr id="18" name=""/>
-                <wp:cNvGraphicFramePr>
-                  <a:graphicFrameLocks xmlns:a="http://schemas.openxmlformats.org/drawingml/2006/main" noChangeAspect="1"/>
-                </wp:cNvGraphicFramePr>
-                <a:graphic xmlns:a="http://schemas.openxmlformats.org/drawingml/2006/main">
-                  <a:graphicData uri="http://schemas.openxmlformats.org/drawingml/2006/picture">
-                    <pic:pic xmlns:pic="http://schemas.openxmlformats.org/drawingml/2006/picture">
-                      <pic:nvPicPr>
-                        <pic:cNvPr id="1065429779" name=""/>
-                        <pic:cNvPicPr>
-                          <a:picLocks noChangeAspect="1"/>
-                        </pic:cNvPicPr>
-                        <pic:nvPr/>
-                      </pic:nvPicPr>
-                      <pic:blipFill>
-                        <a:blip r:embed="rId28"/>
-                        <a:stretch/>
-                      </pic:blipFill>
-                      <pic:spPr bwMode="auto">
-                        <a:xfrm>
-                          <a:off x="0" y="0"/>
-                          <a:ext cx="5400039" cy="2964396"/>
-                        </a:xfrm>
-                        <a:prstGeom prst="rect">
-                          <a:avLst/>
-                        </a:prstGeom>
-                      </pic:spPr>
-                    </pic:pic>
-                  </a:graphicData>
-                </a:graphic>
-              </wp:inline>
-            </w:drawing>
-          </mc:Choice>
-          <mc:Fallback>
-            <w:pict>
-              <v:shapetype id="_x0000_t75" coordsize="21600,21600" o:spt="75" o:preferrelative="t" path="m@4@5l@4@11@9@11@9@5xe" filled="f" stroked="f">
-                <v:stroke joinstyle="miter"/>
-                <v:formulas>
-                  <v:f eqn="if lineDrawn pixelLineWidth 0"/>
-                  <v:f eqn="sum @0 1 0"/>
-                  <v:f eqn="sum 0 0 @1"/>
-                  <v:f eqn="prod @2 1 2"/>
-                  <v:f eqn="prod @3 21600 pixelWidth"/>
-                  <v:f eqn="prod @3 21600 pixelHeight"/>
-                  <v:f eqn="sum @0 0 1"/>
-                  <v:f eqn="prod @6 1 2"/>
-                  <v:f eqn="prod @7 21600 pixelWidth"/>
-                  <v:f eqn="sum @8 21600 0"/>
-                  <v:f eqn="prod @7 21600 pixelHeight"/>
-                  <v:f eqn="sum @10 21600 0"/>
-                </v:formulas>
-                <v:path o:extrusionok="f" gradientshapeok="t" o:connecttype="rect"/>
-                <o:lock v:ext="edit" aspectratio="t"/>
-              </v:shapetype>
-              <v:shape id="_x0000_i17" o:spid="_x0000_s17" type="#_x0000_t75" style="width:425.20pt;height:233.42pt;mso-wrap-distance-left:0.00pt;mso-wrap-distance-top:0.00pt;mso-wrap-distance-right:0.00pt;mso-wrap-distance-bottom:0.00pt;z-index:1;" stroked="false">
-                <v:imagedata r:id="rId28" o:title=""/>
-                <o:lock v:ext="edit" rotation="t"/>
-              </v:shape>
-            </w:pict>
-          </mc:Fallback>
-        </mc:AlternateContent>
-      </w:r>
-      <w:r>
-        <w:rPr>
-          <w:highlight w:val="none"/>
-        </w:rPr>
-      </w:r>
-      <w:r>
-        <w:rPr>
-          <w:highlight w:val="none"/>
-        </w:rPr>
-      </w:r>
-    </w:p>
-    <w:p>
-      <w:pPr>
-        <w:pBdr/>
-        <w:spacing w:after="200" w:before="60" w:line="240" w:lineRule="auto"/>
-        <w:ind/>
-        <w:rPr>
-          <w:highlight w:val="none"/>
-        </w:rPr>
-      </w:pPr>
-      <w:r>
-        <w:rPr>
-          <w:highlight w:val="none"/>
-        </w:rPr>
-      </w:r>
-      <w:r>
-        <w:rPr>
-          <w:highlight w:val="none"/>
-        </w:rPr>
-      </w:r>
-    </w:p>
-    <w:p>
-      <w:pPr>
-        <w:pBdr/>
-        <w:spacing w:after="200" w:before="60" w:line="240" w:lineRule="auto"/>
-        <w:ind/>
-        <w:rPr>
-          <w:highlight w:val="none"/>
-        </w:rPr>
-      </w:pPr>
-      <w:r>
-        <w:rPr>
-          <w:highlight w:val="none"/>
-        </w:rPr>
-      </w:r>
-      <w:r>
-        <w:rPr>
-          <w:highlight w:val="none"/>
-        </w:rPr>
-      </w:r>
-    </w:p>
-    <w:p>
-      <w:pPr>
-        <w:pBdr/>
-        <w:spacing w:after="200" w:before="60" w:line="240" w:lineRule="auto"/>
-        <w:ind/>
-        <w:rPr>
-          <w:highlight w:val="none"/>
-        </w:rPr>
-      </w:pPr>
-      <w:r>
-        <w:rPr>
-          <w:highlight w:val="none"/>
-        </w:rPr>
-      </w:r>
-      <w:r>
-        <w:rPr>
-          <w:highlight w:val="none"/>
-        </w:rPr>
-      </w:r>
-    </w:p>
-    <w:p>
-      <w:pPr>
-        <w:pBdr/>
-        <w:spacing w:after="200" w:before="60" w:line="240" w:lineRule="auto"/>
-        <w:ind/>
-        <w:rPr>
-          <w:highlight w:val="none"/>
-        </w:rPr>
-      </w:pPr>
-      <w:r>
-        <w:rPr>
-          <w:highlight w:val="none"/>
-        </w:rPr>
-      </w:r>
-      <w:r>
-        <w:rPr>
-          <w:highlight w:val="none"/>
-        </w:rPr>
-      </w:r>
-    </w:p>
-    <w:p>
-      <w:pPr>
-        <w:pBdr/>
-        <w:spacing w:after="200" w:before="60" w:line="240" w:lineRule="auto"/>
-        <w:ind/>
-        <w:rPr>
-          <w:highlight w:val="none"/>
-        </w:rPr>
-      </w:pPr>
-      <w:r>
-        <w:rPr>
-          <w:highlight w:val="none"/>
-        </w:rPr>
-      </w:r>
-      <w:r>
-        <w:rPr>
-          <w:highlight w:val="none"/>
-        </w:rPr>
-      </w:r>
-    </w:p>
-    <w:p>
-      <w:pPr>
-        <w:pBdr/>
-        <w:spacing w:after="200" w:before="60" w:line="240" w:lineRule="auto"/>
-        <w:ind/>
-        <w:rPr>
-          <w:highlight w:val="none"/>
-        </w:rPr>
-      </w:pPr>
-      <w:r>
-        <w:rPr>
-          <w:highlight w:val="none"/>
-        </w:rPr>
-      </w:r>
-      <w:r>
-        <w:rPr>
-          <w:highlight w:val="none"/>
-        </w:rPr>
-      </w:r>
-    </w:p>
-    <w:p>
-      <w:pPr>
-        <w:pBdr/>
-        <w:spacing w:after="200" w:before="60" w:line="240" w:lineRule="auto"/>
-        <w:ind/>
-        <w:rPr>
-          <w:highlight w:val="none"/>
-        </w:rPr>
-      </w:pPr>
-      <w:r>
-        <w:rPr>
-          <w:highlight w:val="none"/>
-        </w:rPr>
-      </w:r>
-      <w:r>
-        <w:rPr>
-          <w:highlight w:val="none"/>
-        </w:rPr>
-      </w:r>
-    </w:p>
-    <w:p>
-      <w:pPr>
-        <w:pBdr/>
-        <w:spacing w:after="200" w:before="60" w:line="240" w:lineRule="auto"/>
-        <w:ind/>
-        <w:rPr>
-          <w:highlight w:val="none"/>
-        </w:rPr>
-      </w:pPr>
-      <w:r>
-        <w:rPr>
-          <w:highlight w:val="none"/>
-        </w:rPr>
-      </w:r>
-      <w:r>
-        <w:rPr>
-          <w:highlight w:val="none"/>
-        </w:rPr>
-      </w:r>
-    </w:p>
-    <w:p>
-      <w:pPr>
-        <w:pBdr/>
-        <w:spacing w:after="200" w:before="60" w:line="240" w:lineRule="auto"/>
-        <w:ind/>
-        <w:rPr>
-          <w:b/>
-          <w:bCs/>
-          <w:highlight w:val="none"/>
-        </w:rPr>
-      </w:pPr>
-      <w:r>
-        <w:rPr>
-          <w:b/>
-          <w:bCs/>
-          <w:highlight w:val="none"/>
-        </w:rPr>
-        <w:t xml:space="preserve">15º Nos dirigimos a </w:t>
-      </w:r>
-      <w:r>
-        <w:rPr>
-          <w:b/>
-          <w:bCs/>
-          <w:highlight w:val="none"/>
-        </w:rPr>
-      </w:r>
-      <w:hyperlink r:id="rId29" w:tooltip="http://localhost:8080/pdfreport" w:history="1">
-        <w:r>
-          <w:rPr>
-            <w:rStyle w:val="856"/>
-            <w:b/>
-            <w:bCs/>
-            <w:highlight w:val="none"/>
-          </w:rPr>
-          <w:t xml:space="preserve">http://localhost:8080/pdfreport</w:t>
-        </w:r>
-        <w:r>
-          <w:rPr>
-            <w:rStyle w:val="856"/>
-            <w:b/>
-            <w:bCs/>
-            <w:highlight w:val="none"/>
-          </w:rPr>
-        </w:r>
-      </w:hyperlink>
-      <w:r>
-        <w:rPr>
-          <w:b/>
-          <w:bCs/>
-          <w:highlight w:val="none"/>
-        </w:rPr>
-        <w:t xml:space="preserve"> para generar el reporte pdf:</w:t>
-      </w:r>
-      <w:r>
-        <w:rPr>
-          <w:b/>
-          <w:bCs/>
-          <w:highlight w:val="none"/>
-        </w:rPr>
-      </w:r>
-    </w:p>
-    <w:p>
-      <w:pPr>
-        <w:pBdr/>
-        <w:spacing w:after="200" w:before="60" w:line="240" w:lineRule="auto"/>
-        <w:ind/>
-        <w:rPr>
-          <w:highlight w:val="none"/>
-        </w:rPr>
-      </w:pPr>
-      <w:r>
-        <w:rPr>
-          <w:highlight w:val="none"/>
-        </w:rPr>
-      </w:r>
-      <w:r>
-        <mc:AlternateContent>
-          <mc:Choice Requires="wpg">
-            <w:drawing>
-              <wp:inline xmlns:wp="http://schemas.openxmlformats.org/drawingml/2006/wordprocessingDrawing" distT="0" distB="0" distL="0" distR="0">
-                <wp:extent cx="5400040" cy="2964397"/>
-                <wp:effectExtent l="0" t="0" r="0" b="0"/>
-                <wp:docPr id="19" name=""/>
-                <wp:cNvGraphicFramePr>
-                  <a:graphicFrameLocks xmlns:a="http://schemas.openxmlformats.org/drawingml/2006/main" noChangeAspect="1"/>
-                </wp:cNvGraphicFramePr>
-                <a:graphic xmlns:a="http://schemas.openxmlformats.org/drawingml/2006/main">
-                  <a:graphicData uri="http://schemas.openxmlformats.org/drawingml/2006/picture">
-                    <pic:pic xmlns:pic="http://schemas.openxmlformats.org/drawingml/2006/picture">
-                      <pic:nvPicPr>
-                        <pic:cNvPr id="105609246" name=""/>
-                        <pic:cNvPicPr>
-                          <a:picLocks noChangeAspect="1"/>
-                        </pic:cNvPicPr>
-                        <pic:nvPr/>
-                      </pic:nvPicPr>
-                      <pic:blipFill>
-                        <a:blip r:embed="rId30"/>
-                        <a:stretch/>
-                      </pic:blipFill>
-                      <pic:spPr bwMode="auto">
-                        <a:xfrm>
-                          <a:off x="0" y="0"/>
-                          <a:ext cx="5400039" cy="2964396"/>
-                        </a:xfrm>
-                        <a:prstGeom prst="rect">
-                          <a:avLst/>
-                        </a:prstGeom>
-                      </pic:spPr>
-                    </pic:pic>
-                  </a:graphicData>
-                </a:graphic>
-              </wp:inline>
-            </w:drawing>
-          </mc:Choice>
-          <mc:Fallback>
-            <w:pict>
-              <v:shapetype id="_x0000_t75" coordsize="21600,21600" o:spt="75" o:preferrelative="t" path="m@4@5l@4@11@9@11@9@5xe" filled="f" stroked="f">
-                <v:stroke joinstyle="miter"/>
-                <v:formulas>
-                  <v:f eqn="if lineDrawn pixelLineWidth 0"/>
-                  <v:f eqn="sum @0 1 0"/>
-                  <v:f eqn="sum 0 0 @1"/>
-                  <v:f eqn="prod @2 1 2"/>
-                  <v:f eqn="prod @3 21600 pixelWidth"/>
-                  <v:f eqn="prod @3 21600 pixelHeight"/>
-                  <v:f eqn="sum @0 0 1"/>
-                  <v:f eqn="prod @6 1 2"/>
-                  <v:f eqn="prod @7 21600 pixelWidth"/>
-                  <v:f eqn="sum @8 21600 0"/>
-                  <v:f eqn="prod @7 21600 pixelHeight"/>
-                  <v:f eqn="sum @10 21600 0"/>
-                </v:formulas>
-                <v:path o:extrusionok="f" gradientshapeok="t" o:connecttype="rect"/>
-                <o:lock v:ext="edit" aspectratio="t"/>
-              </v:shapetype>
-              <v:shape id="_x0000_i18" o:spid="_x0000_s18" type="#_x0000_t75" style="width:425.20pt;height:233.42pt;mso-wrap-distance-left:0.00pt;mso-wrap-distance-top:0.00pt;mso-wrap-distance-right:0.00pt;mso-wrap-distance-bottom:0.00pt;z-index:1;" stroked="false">
-                <v:imagedata r:id="rId30" o:title=""/>
-                <o:lock v:ext="edit" rotation="t"/>
-              </v:shape>
-            </w:pict>
-          </mc:Fallback>
-        </mc:AlternateContent>
-      </w:r>
-      <w:r>
-        <w:rPr>
-          <w:highlight w:val="none"/>
-        </w:rPr>
-      </w:r>
-      <w:r>
-        <w:rPr>
-          <w:highlight w:val="none"/>
-        </w:rPr>
-      </w:r>
-    </w:p>
-    <w:p>
-      <w:pPr>
-        <w:pBdr/>
-        <w:spacing w:after="200" w:before="60" w:line="240" w:lineRule="auto"/>
-        <w:ind/>
-        <w:rPr>
-          <w:highlight w:val="none"/>
-        </w:rPr>
-      </w:pPr>
-      <w:r>
-        <w:rPr>
-          <w:highlight w:val="none"/>
-        </w:rPr>
-        <w:t xml:space="preserve">Comprobamos que todo ha funcionado correctamente.</w:t>
-      </w:r>
-      <w:r>
-        <w:rPr>
-          <w:highlight w:val="none"/>
-        </w:rPr>
-      </w:r>
-      <w:r>
-        <w:rPr>
-          <w:highlight w:val="none"/>
-        </w:rPr>
-      </w:r>
-      <w:r>
-        <w:rPr>
-          <w:highlight w:val="none"/>
-        </w:rPr>
-      </w:r>
-      <w:r>
-        <w:rPr>
-          <w:highlight w:val="none"/>
-        </w:rPr>
-      </w:r>
-    </w:p>
-    <w:p>
-      <w:pPr>
-        <w:pBdr/>
-        <w:spacing w:after="200" w:before="60" w:line="240" w:lineRule="auto"/>
-        <w:ind/>
-        <w:rPr>
-          <w:highlight w:val="none"/>
-        </w:rPr>
-      </w:pPr>
-      <w:r>
-        <w:rPr>
-          <w:highlight w:val="none"/>
-        </w:rPr>
-      </w:r>
-      <w:r>
-        <w:rPr>
-          <w:highlight w:val="none"/>
-        </w:rPr>
-      </w:r>
-    </w:p>
-    <w:p>
-      <w:pPr>
-        <w:pBdr/>
-        <w:spacing w:after="200" w:before="60" w:line="240" w:lineRule="auto"/>
-        <w:ind/>
-        <w:rPr>
-          <w:highlight w:val="none"/>
-        </w:rPr>
-      </w:pPr>
-      <w:r>
-        <w:rPr>
-          <w:highlight w:val="none"/>
-        </w:rPr>
-      </w:r>
-      <w:r>
-        <w:rPr>
-          <w:highlight w:val="none"/>
-        </w:rPr>
-      </w:r>
-    </w:p>
-    <w:p>
-      <w:pPr>
-        <w:pBdr/>
-        <w:spacing w:after="200" w:before="60" w:line="240" w:lineRule="auto"/>
-        <w:ind/>
-        <w:rPr>
-          <w:highlight w:val="none"/>
-        </w:rPr>
-      </w:pPr>
-      <w:r>
-        <w:rPr>
-          <w:highlight w:val="none"/>
-        </w:rPr>
-      </w:r>
-      <w:r>
-        <w:rPr>
-          <w:highlight w:val="none"/>
-        </w:rPr>
-      </w:r>
-    </w:p>
-    <w:p>
-      <w:pPr>
-        <w:pBdr/>
-        <w:spacing w:after="200" w:before="60" w:line="240" w:lineRule="auto"/>
-        <w:ind/>
-        <w:rPr>
-          <w:highlight w:val="none"/>
-        </w:rPr>
-      </w:pPr>
-      <w:r>
-        <w:rPr>
-          <w:rFonts w:ascii="Constantia" w:hAnsi="Constantia" w:eastAsia="Times New Roman" w:cs="Times New Roman"/>
-          <w:b/>
-          <w:bCs/>
-          <w:color w:val="000000"/>
-          <w:highlight w:val="none"/>
-          <w:lang w:eastAsia="es-ES"/>
-        </w:rPr>
-      </w:r>
-      <w:r/>
-      <w:r>
-        <w:rPr>
-          <w:rFonts w:ascii="Constantia" w:hAnsi="Constantia" w:eastAsia="Times New Roman" w:cs="Times New Roman"/>
-          <w:b/>
-          <w:bCs/>
-          <w:color w:val="000000"/>
-          <w:highlight w:val="none"/>
-          <w:lang w:eastAsia="es-ES"/>
-        </w:rPr>
-      </w:r>
-      <w:r>
-        <w:rPr>
-          <w:rFonts w:ascii="Constantia" w:hAnsi="Constantia" w:eastAsia="Times New Roman" w:cs="Times New Roman"/>
-          <w:b/>
-          <w:bCs/>
-          <w:color w:val="000000"/>
-          <w:highlight w:val="none"/>
-          <w:lang w:eastAsia="es-ES"/>
-        </w:rPr>
-      </w:r>
-    </w:p>
     <w:sectPr>
       <w:footnotePr/>
       <w:endnotePr/>
@@ -5011,7 +1388,7 @@
         <w:rFonts w:hint="default"/>
       </w:rPr>
       <w:start w:val="1"/>
-      <w:suff w:val="tab"/>
+      <w:suff w:val="space"/>
     </w:lvl>
     <w:lvl w:ilvl="1">
       <w:isLgl w:val="false"/>
@@ -5025,7 +1402,7 @@
       </w:pPr>
       <w:rPr/>
       <w:start w:val="1"/>
-      <w:suff w:val="tab"/>
+      <w:suff w:val="space"/>
     </w:lvl>
     <w:lvl w:ilvl="2">
       <w:isLgl w:val="false"/>
@@ -5039,7 +1416,7 @@
       </w:pPr>
       <w:rPr/>
       <w:start w:val="1"/>
-      <w:suff w:val="tab"/>
+      <w:suff w:val="space"/>
     </w:lvl>
     <w:lvl w:ilvl="3">
       <w:isLgl w:val="false"/>
@@ -5053,7 +1430,7 @@
       </w:pPr>
       <w:rPr/>
       <w:start w:val="1"/>
-      <w:suff w:val="tab"/>
+      <w:suff w:val="space"/>
     </w:lvl>
     <w:lvl w:ilvl="4">
       <w:isLgl w:val="false"/>
@@ -5067,7 +1444,7 @@
       </w:pPr>
       <w:rPr/>
       <w:start w:val="1"/>
-      <w:suff w:val="tab"/>
+      <w:suff w:val="space"/>
     </w:lvl>
     <w:lvl w:ilvl="5">
       <w:isLgl w:val="false"/>
@@ -5081,7 +1458,7 @@
       </w:pPr>
       <w:rPr/>
       <w:start w:val="1"/>
-      <w:suff w:val="tab"/>
+      <w:suff w:val="space"/>
     </w:lvl>
     <w:lvl w:ilvl="6">
       <w:isLgl w:val="false"/>
@@ -5095,7 +1472,7 @@
       </w:pPr>
       <w:rPr/>
       <w:start w:val="1"/>
-      <w:suff w:val="tab"/>
+      <w:suff w:val="space"/>
     </w:lvl>
     <w:lvl w:ilvl="7">
       <w:isLgl w:val="false"/>
@@ -5109,7 +1486,7 @@
       </w:pPr>
       <w:rPr/>
       <w:start w:val="1"/>
-      <w:suff w:val="tab"/>
+      <w:suff w:val="space"/>
     </w:lvl>
     <w:lvl w:ilvl="8">
       <w:isLgl w:val="false"/>
@@ -5123,7 +1500,7 @@
       </w:pPr>
       <w:rPr/>
       <w:start w:val="1"/>
-      <w:suff w:val="tab"/>
+      <w:suff w:val="space"/>
     </w:lvl>
   </w:abstractNum>
   <w:abstractNum w:abstractNumId="1">
@@ -5141,7 +1518,7 @@
         <w:rFonts w:ascii="Symbol" w:hAnsi="Symbol" w:eastAsia="Symbol" w:cs="Symbol"/>
       </w:rPr>
       <w:start w:val="1"/>
-      <w:suff w:val="tab"/>
+      <w:suff w:val="space"/>
     </w:lvl>
     <w:lvl w:ilvl="1">
       <w:isLgl w:val="false"/>
@@ -5157,7 +1534,7 @@
         <w:rFonts w:hint="default" w:ascii="Courier New" w:hAnsi="Courier New" w:eastAsia="Courier New" w:cs="Courier New"/>
       </w:rPr>
       <w:start w:val="1"/>
-      <w:suff w:val="tab"/>
+      <w:suff w:val="space"/>
     </w:lvl>
     <w:lvl w:ilvl="2">
       <w:isLgl w:val="false"/>
@@ -5173,7 +1550,7 @@
         <w:rFonts w:hint="default" w:ascii="Wingdings" w:hAnsi="Wingdings" w:eastAsia="Wingdings" w:cs="Wingdings"/>
       </w:rPr>
       <w:start w:val="1"/>
-      <w:suff w:val="tab"/>
+      <w:suff w:val="space"/>
     </w:lvl>
     <w:lvl w:ilvl="3">
       <w:isLgl w:val="false"/>
@@ -5189,7 +1566,7 @@
         <w:rFonts w:hint="default" w:ascii="Symbol" w:hAnsi="Symbol" w:eastAsia="Symbol" w:cs="Symbol"/>
       </w:rPr>
       <w:start w:val="1"/>
-      <w:suff w:val="tab"/>
+      <w:suff w:val="space"/>
     </w:lvl>
     <w:lvl w:ilvl="4">
       <w:isLgl w:val="false"/>
@@ -5205,7 +1582,7 @@
         <w:rFonts w:hint="default" w:ascii="Courier New" w:hAnsi="Courier New" w:eastAsia="Courier New" w:cs="Courier New"/>
       </w:rPr>
       <w:start w:val="1"/>
-      <w:suff w:val="tab"/>
+      <w:suff w:val="space"/>
     </w:lvl>
     <w:lvl w:ilvl="5">
       <w:isLgl w:val="false"/>
@@ -5221,7 +1598,7 @@
         <w:rFonts w:hint="default" w:ascii="Wingdings" w:hAnsi="Wingdings" w:eastAsia="Wingdings" w:cs="Wingdings"/>
       </w:rPr>
       <w:start w:val="1"/>
-      <w:suff w:val="tab"/>
+      <w:suff w:val="space"/>
     </w:lvl>
     <w:lvl w:ilvl="6">
       <w:isLgl w:val="false"/>
@@ -5237,7 +1614,7 @@
         <w:rFonts w:hint="default" w:ascii="Symbol" w:hAnsi="Symbol" w:eastAsia="Symbol" w:cs="Symbol"/>
       </w:rPr>
       <w:start w:val="1"/>
-      <w:suff w:val="tab"/>
+      <w:suff w:val="space"/>
     </w:lvl>
     <w:lvl w:ilvl="7">
       <w:isLgl w:val="false"/>
@@ -5253,7 +1630,7 @@
         <w:rFonts w:hint="default" w:ascii="Courier New" w:hAnsi="Courier New" w:eastAsia="Courier New" w:cs="Courier New"/>
       </w:rPr>
       <w:start w:val="1"/>
-      <w:suff w:val="tab"/>
+      <w:suff w:val="space"/>
     </w:lvl>
     <w:lvl w:ilvl="8">
       <w:isLgl w:val="false"/>
@@ -5269,7 +1646,7 @@
         <w:rFonts w:hint="default" w:ascii="Wingdings" w:hAnsi="Wingdings" w:eastAsia="Wingdings" w:cs="Wingdings"/>
       </w:rPr>
       <w:start w:val="1"/>
-      <w:suff w:val="tab"/>
+      <w:suff w:val="space"/>
     </w:lvl>
   </w:abstractNum>
   <w:num w:numId="1">

</xml_diff>